<commit_message>
Reviewed By : Rahul Changes : Updated getCompleteProductList API
</commit_message>
<xml_diff>
--- a/Documents/External/InterfaceDesign_inAppPurchase_v2.2.docx
+++ b/Documents/External/InterfaceDesign_inAppPurchase_v2.2.docx
@@ -1,6 +1,6 @@
 
 <file path=word/document.xml><?xml version="1.0" encoding="utf-8"?>
-<w:document xmlns:wpc="http://schemas.microsoft.com/office/word/2010/wordprocessingCanvas" xmlns:mc="http://schemas.openxmlformats.org/markup-compatibility/2006" xmlns:o="urn:schemas-microsoft-com:office:office" xmlns:r="http://schemas.openxmlformats.org/officeDocument/2006/relationships" xmlns:m="http://schemas.openxmlformats.org/officeDocument/2006/math" xmlns:v="urn:schemas-microsoft-com:vml" xmlns:wp14="http://schemas.microsoft.com/office/word/2010/wordprocessingDrawing" xmlns:wp="http://schemas.openxmlformats.org/drawingml/2006/wordprocessingDrawing" xmlns:w10="urn:schemas-microsoft-com:office:word" xmlns:w="http://schemas.openxmlformats.org/wordprocessingml/2006/main" xmlns:w14="http://schemas.microsoft.com/office/word/2010/wordml" xmlns:w15="http://schemas.microsoft.com/office/word/2012/wordml" xmlns:wpg="http://schemas.microsoft.com/office/word/2010/wordprocessingGroup" xmlns:wpi="http://schemas.microsoft.com/office/word/2010/wordprocessingInk" xmlns:wne="http://schemas.microsoft.com/office/word/2006/wordml" xmlns:wps="http://schemas.microsoft.com/office/word/2010/wordprocessingShape" mc:Ignorable="w14 w15 wp14">
+<w:document xmlns:wpc="http://schemas.microsoft.com/office/word/2010/wordprocessingCanvas" xmlns:mo="http://schemas.microsoft.com/office/mac/office/2008/main" xmlns:mc="http://schemas.openxmlformats.org/markup-compatibility/2006" xmlns:mv="urn:schemas-microsoft-com:mac:vml" xmlns:o="urn:schemas-microsoft-com:office:office" xmlns:r="http://schemas.openxmlformats.org/officeDocument/2006/relationships" xmlns:m="http://schemas.openxmlformats.org/officeDocument/2006/math" xmlns:v="urn:schemas-microsoft-com:vml" xmlns:wp14="http://schemas.microsoft.com/office/word/2010/wordprocessingDrawing" xmlns:wp="http://schemas.openxmlformats.org/drawingml/2006/wordprocessingDrawing" xmlns:w10="urn:schemas-microsoft-com:office:word" xmlns:w="http://schemas.openxmlformats.org/wordprocessingml/2006/main" xmlns:w14="http://schemas.microsoft.com/office/word/2010/wordml" xmlns:w15="http://schemas.microsoft.com/office/word/2012/wordml" xmlns:wpg="http://schemas.microsoft.com/office/word/2010/wordprocessingGroup" xmlns:wpi="http://schemas.microsoft.com/office/word/2010/wordprocessingInk" xmlns:wne="http://schemas.microsoft.com/office/word/2006/wordml" xmlns:wps="http://schemas.microsoft.com/office/word/2010/wordprocessingShape" mc:Ignorable="w14 w15 wp14">
   <w:body>
     <w:p>
       <w:pPr>
@@ -237,7 +237,7 @@
           <w:sz w:val="32"/>
           <w:szCs w:val="28"/>
         </w:rPr>
-        <w:t>2.2</w:t>
+        <w:t>3.1</w:t>
       </w:r>
     </w:p>
     <w:p>
@@ -282,7 +282,7 @@
           <w:szCs w:val="28"/>
         </w:rPr>
         <w:tab/>
-        <w:t>: 2016-05-14</w:t>
+        <w:t>: 2016-06-29</w:t>
       </w:r>
     </w:p>
     <w:p>
@@ -744,7 +744,7 @@
             <w:placeholder>
               <w:docPart w:val="DA983EE05D5940EF9CA6FEF55482AA39"/>
             </w:placeholder>
-            <w:date w:fullDate="2016-05-06T00:00:00Z">
+            <w:date w:fullDate="2016-06-29T00:00:00Z">
               <w:dateFormat w:val="dd-MMM-yy"/>
               <w:lid w:val="en-US"/>
               <w:storeMappedDataAs w:val="dateTime"/>
@@ -776,7 +776,7 @@
                     <w:sz w:val="22"/>
                     <w:lang w:val="en-US" w:eastAsia="en-US"/>
                   </w:rPr>
-                  <w:t>06-May-16</w:t>
+                  <w:t>29-Jun-16</w:t>
                 </w:r>
               </w:p>
             </w:tc>
@@ -839,7 +839,17 @@
                 <w:sz w:val="22"/>
                 <w:lang w:val="en-US" w:eastAsia="en-US"/>
               </w:rPr>
-              <w:t>2.1</w:t>
+              <w:t>3</w:t>
+            </w:r>
+            <w:bookmarkStart w:id="1" w:name="_GoBack"/>
+            <w:bookmarkEnd w:id="1"/>
+            <w:r>
+              <w:rPr>
+                <w:rFonts w:asciiTheme="minorHAnsi" w:hAnsiTheme="minorHAnsi" w:cstheme="minorHAnsi"/>
+                <w:sz w:val="22"/>
+                <w:lang w:val="en-US" w:eastAsia="en-US"/>
+              </w:rPr>
+              <w:t>.1</w:t>
             </w:r>
           </w:p>
         </w:tc>
@@ -1980,6 +1990,7 @@
       </w:tr>
       <w:tr>
         <w:trPr>
+          <w:trHeight w:val="577"/>
           <w:jc w:val="center"/>
         </w:trPr>
         <w:tc>
@@ -2030,7 +2041,7 @@
                 <w:sz w:val="22"/>
                 <w:lang w:val="en-US" w:eastAsia="en-US"/>
               </w:rPr>
-              <w:t>14-Jun-2016</w:t>
+              <w:t>14-Jun-16</w:t>
             </w:r>
           </w:p>
         </w:tc>
@@ -2084,8 +2095,116 @@
               </w:rPr>
               <w:t>Android API changes to support Fragment and Activity</w:t>
             </w:r>
-            <w:bookmarkStart w:id="1" w:name="_GoBack"/>
-            <w:bookmarkEnd w:id="1"/>
+          </w:p>
+        </w:tc>
+      </w:tr>
+      <w:tr>
+        <w:trPr>
+          <w:trHeight w:val="241"/>
+          <w:jc w:val="center"/>
+        </w:trPr>
+        <w:tc>
+          <w:tcPr>
+            <w:tcW w:w="549" w:type="pct"/>
+          </w:tcPr>
+          <w:p>
+            <w:pPr>
+              <w:pStyle w:val="BodyText"/>
+              <w:tabs>
+                <w:tab w:val="left" w:pos="1134"/>
+              </w:tabs>
+              <w:rPr>
+                <w:rFonts w:asciiTheme="minorHAnsi" w:hAnsiTheme="minorHAnsi" w:cstheme="minorHAnsi"/>
+                <w:sz w:val="22"/>
+                <w:lang w:val="en-US" w:eastAsia="en-US"/>
+              </w:rPr>
+            </w:pPr>
+            <w:r>
+              <w:rPr>
+                <w:rFonts w:asciiTheme="minorHAnsi" w:hAnsiTheme="minorHAnsi" w:cstheme="minorHAnsi"/>
+                <w:sz w:val="22"/>
+                <w:lang w:val="en-US" w:eastAsia="en-US"/>
+              </w:rPr>
+              <w:t>3.1</w:t>
+            </w:r>
+          </w:p>
+        </w:tc>
+        <w:tc>
+          <w:tcPr>
+            <w:tcW w:w="1035" w:type="pct"/>
+          </w:tcPr>
+          <w:p>
+            <w:pPr>
+              <w:pStyle w:val="BodyText"/>
+              <w:tabs>
+                <w:tab w:val="left" w:pos="1134"/>
+              </w:tabs>
+              <w:rPr>
+                <w:rFonts w:asciiTheme="minorHAnsi" w:hAnsiTheme="minorHAnsi" w:cstheme="minorHAnsi"/>
+                <w:sz w:val="22"/>
+                <w:lang w:val="en-US" w:eastAsia="en-US"/>
+              </w:rPr>
+            </w:pPr>
+            <w:r>
+              <w:rPr>
+                <w:rFonts w:asciiTheme="minorHAnsi" w:hAnsiTheme="minorHAnsi" w:cstheme="minorHAnsi"/>
+                <w:sz w:val="22"/>
+                <w:lang w:val="en-US" w:eastAsia="en-US"/>
+              </w:rPr>
+              <w:t>29-Jun-16</w:t>
+            </w:r>
+          </w:p>
+        </w:tc>
+        <w:tc>
+          <w:tcPr>
+            <w:tcW w:w="1364" w:type="pct"/>
+          </w:tcPr>
+          <w:p>
+            <w:pPr>
+              <w:pStyle w:val="BodyText"/>
+              <w:tabs>
+                <w:tab w:val="left" w:pos="1134"/>
+              </w:tabs>
+              <w:rPr>
+                <w:rFonts w:asciiTheme="minorHAnsi" w:hAnsiTheme="minorHAnsi" w:cstheme="minorHAnsi"/>
+                <w:sz w:val="22"/>
+                <w:lang w:val="en-US" w:eastAsia="en-US"/>
+              </w:rPr>
+            </w:pPr>
+            <w:r>
+              <w:rPr>
+                <w:rFonts w:asciiTheme="minorHAnsi" w:hAnsiTheme="minorHAnsi" w:cstheme="minorHAnsi"/>
+                <w:sz w:val="22"/>
+                <w:lang w:val="en-US" w:eastAsia="en-US"/>
+              </w:rPr>
+              <w:t>Rahul</w:t>
+            </w:r>
+          </w:p>
+        </w:tc>
+        <w:tc>
+          <w:tcPr>
+            <w:tcW w:w="2052" w:type="pct"/>
+          </w:tcPr>
+          <w:p>
+            <w:pPr>
+              <w:pStyle w:val="BodyText"/>
+              <w:tabs>
+                <w:tab w:val="left" w:pos="1134"/>
+              </w:tabs>
+              <w:rPr>
+                <w:rFonts w:asciiTheme="minorHAnsi" w:hAnsiTheme="minorHAnsi" w:cstheme="minorHAnsi"/>
+                <w:sz w:val="22"/>
+                <w:lang w:val="en-US" w:eastAsia="en-US"/>
+              </w:rPr>
+            </w:pPr>
+            <w:r>
+              <w:rPr>
+                <w:rFonts w:asciiTheme="minorHAnsi" w:hAnsiTheme="minorHAnsi" w:cstheme="minorHAnsi"/>
+                <w:sz w:val="22"/>
+                <w:lang w:val="en-US" w:eastAsia="en-US"/>
+              </w:rPr>
+              <w:t>Android and iOS getCompleteProductList() API added</w:t>
+            </w:r>
           </w:p>
         </w:tc>
       </w:tr>
@@ -2571,6 +2690,7 @@
                 <w:sz w:val="22"/>
                 <w:lang w:val="en-US" w:eastAsia="en-US"/>
               </w:rPr>
+              <w:lastRenderedPageBreak/>
               <w:t>CDP</w:t>
             </w:r>
           </w:p>
@@ -2739,7 +2859,6 @@
                 <w:sz w:val="22"/>
                 <w:lang w:val="en-US" w:eastAsia="en-US"/>
               </w:rPr>
-              <w:lastRenderedPageBreak/>
               <w:t>API</w:t>
             </w:r>
           </w:p>
@@ -7402,6 +7521,7 @@
         </w:rPr>
       </w:pPr>
     </w:p>
+    <w:p/>
     <w:p>
       <w:pPr>
         <w:pStyle w:val="Heading5"/>
@@ -7417,7 +7537,7 @@
           <w:color w:val="auto"/>
           <w:sz w:val="28"/>
         </w:rPr>
-        <w:t>launchIAP</w:t>
+        <w:t>getCompleteProductList</w:t>
       </w:r>
       <w:r>
         <w:rPr>
@@ -7425,7 +7545,7 @@
           <w:color w:val="auto"/>
           <w:sz w:val="28"/>
         </w:rPr>
-        <w:t>()</w:t>
+        <w:t xml:space="preserve"> ()</w:t>
       </w:r>
     </w:p>
     <w:p>
@@ -7485,84 +7605,22 @@
                 <w:sz w:val="22"/>
                 <w:lang w:val="en-US"/>
               </w:rPr>
-              <w:t>launchIAP</w:t>
-            </w:r>
-            <w:r>
-              <w:rPr>
-                <w:sz w:val="22"/>
-              </w:rPr>
-              <w:t xml:space="preserve"> </w:t>
-            </w:r>
-            <w:r>
-              <w:rPr>
-                <w:sz w:val="22"/>
-              </w:rPr>
-              <w:t>(</w:t>
-            </w:r>
-            <w:r>
-              <w:rPr>
+              <w:t>get</w:t>
+            </w:r>
+            <w:r>
+              <w:rPr>
+                <w:b/>
                 <w:i/>
                 <w:sz w:val="22"/>
-              </w:rPr>
-              <w:t>Controller/Context,</w:t>
-            </w:r>
-            <w:r>
-              <w:rPr>
-                <w:sz w:val="22"/>
-              </w:rPr>
-              <w:t xml:space="preserve"> </w:t>
-            </w:r>
-            <w:r>
-              <w:rPr>
-                <w:i/>
-                <w:sz w:val="22"/>
-              </w:rPr>
-              <w:t>landingView</w:t>
-            </w:r>
-            <w:r>
-              <w:rPr>
-                <w:sz w:val="22"/>
-              </w:rPr>
-              <w:t xml:space="preserve"> </w:t>
-            </w:r>
-            <w:r>
-              <w:rPr>
-                <w:sz w:val="22"/>
-              </w:rPr>
-              <w:t xml:space="preserve">IAPLandingViews, </w:t>
-            </w:r>
-            <w:r>
-              <w:rPr>
-                <w:sz w:val="22"/>
-              </w:rPr>
-              <w:t xml:space="preserve">String </w:t>
-            </w:r>
-            <w:r>
-              <w:rPr>
-                <w:i/>
-                <w:sz w:val="22"/>
-              </w:rPr>
-              <w:t>productCTN</w:t>
-            </w:r>
-            <w:r>
-              <w:rPr>
-                <w:i/>
-                <w:sz w:val="22"/>
-              </w:rPr>
-              <w:t>, Error</w:t>
-            </w:r>
-            <w:r>
-              <w:rPr>
-                <w:i/>
-                <w:sz w:val="22"/>
-              </w:rPr>
-              <w:t xml:space="preserve"> errorcode</w:t>
-            </w:r>
-            <w:r>
-              <w:rPr>
-                <w:sz w:val="22"/>
-              </w:rPr>
-              <w:t>)</w:t>
+                <w:lang w:val="en-US"/>
+              </w:rPr>
+              <w:t>CompleteProductList</w:t>
+            </w:r>
+            <w:r>
+              <w:rPr>
+                <w:sz w:val="22"/>
+              </w:rPr>
+              <w:t>()</w:t>
             </w:r>
           </w:p>
         </w:tc>
@@ -7601,435 +7659,9 @@
             </w:pPr>
             <w:r>
               <w:rPr>
-                <w:i/>
-                <w:sz w:val="22"/>
-              </w:rPr>
-              <w:t>navigationController</w:t>
-            </w:r>
-            <w:r>
-              <w:rPr>
-                <w:i/>
-                <w:sz w:val="22"/>
-              </w:rPr>
-              <w:t xml:space="preserve">: </w:t>
-            </w:r>
-            <w:r>
-              <w:rPr>
-                <w:sz w:val="22"/>
-              </w:rPr>
-              <w:t>This must be UInavigationController type</w:t>
-            </w:r>
-          </w:p>
-          <w:p>
-            <w:pPr>
-              <w:pStyle w:val="BodyText"/>
-              <w:rPr>
-                <w:sz w:val="22"/>
-              </w:rPr>
-            </w:pPr>
-            <w:r>
-              <w:rPr>
-                <w:i/>
-                <w:sz w:val="22"/>
-              </w:rPr>
-              <w:t>Context :</w:t>
-            </w:r>
-            <w:r>
-              <w:rPr>
-                <w:sz w:val="22"/>
-              </w:rPr>
-              <w:t xml:space="preserve"> wrt to the android</w:t>
-            </w:r>
-          </w:p>
-          <w:p>
-            <w:pPr>
-              <w:pStyle w:val="BodyText"/>
-              <w:rPr>
-                <w:sz w:val="22"/>
-              </w:rPr>
-            </w:pPr>
-          </w:p>
-          <w:p>
-            <w:pPr>
-              <w:pStyle w:val="BodyText"/>
-              <w:rPr>
-                <w:sz w:val="22"/>
-              </w:rPr>
-            </w:pPr>
-            <w:r>
-              <w:rPr>
-                <w:i/>
-                <w:sz w:val="22"/>
-              </w:rPr>
-              <w:t>landingView:</w:t>
-            </w:r>
-            <w:r>
-              <w:rPr>
-                <w:sz w:val="22"/>
-              </w:rPr>
-              <w:t xml:space="preserve"> Enum</w:t>
-            </w:r>
-            <w:r>
-              <w:rPr>
-                <w:sz w:val="22"/>
-              </w:rPr>
-              <w:t>/int</w:t>
-            </w:r>
-            <w:r>
-              <w:rPr>
-                <w:sz w:val="22"/>
-              </w:rPr>
-              <w:t xml:space="preserve"> value indicates where the app should land as soon as InApp component launches. Values can be:</w:t>
-            </w:r>
-          </w:p>
-          <w:p>
-            <w:pPr>
-              <w:pStyle w:val="BodyText"/>
-              <w:rPr>
-                <w:sz w:val="22"/>
-              </w:rPr>
-            </w:pPr>
-            <w:r>
-              <w:rPr>
-                <w:sz w:val="22"/>
-              </w:rPr>
-              <w:t xml:space="preserve">         </w:t>
-            </w:r>
-            <w:r>
-              <w:rPr>
-                <w:sz w:val="22"/>
-              </w:rPr>
-              <w:t>IAPProductCatalogueView: launches product catalogue view</w:t>
-            </w:r>
-            <w:r>
-              <w:rPr>
-                <w:sz w:val="22"/>
-              </w:rPr>
-              <w:t xml:space="preserve"> </w:t>
-            </w:r>
-            <w:r>
-              <w:rPr>
-                <w:b/>
-                <w:sz w:val="22"/>
-              </w:rPr>
-              <w:t>0</w:t>
-            </w:r>
-          </w:p>
-          <w:p>
-            <w:pPr>
-              <w:pStyle w:val="BodyText"/>
-              <w:rPr>
-                <w:sz w:val="22"/>
-              </w:rPr>
-            </w:pPr>
-            <w:r>
-              <w:rPr>
-                <w:sz w:val="22"/>
-              </w:rPr>
-              <w:t xml:space="preserve">         </w:t>
-            </w:r>
-            <w:r>
-              <w:rPr>
-                <w:sz w:val="22"/>
-              </w:rPr>
-              <w:t>IAPShoppingCartView: launches shopping cart view</w:t>
-            </w:r>
-            <w:r>
-              <w:rPr>
-                <w:sz w:val="22"/>
-              </w:rPr>
-              <w:t xml:space="preserve">  1</w:t>
-            </w:r>
-          </w:p>
-          <w:p>
-            <w:pPr>
-              <w:pStyle w:val="BodyText"/>
-              <w:rPr>
-                <w:sz w:val="22"/>
-              </w:rPr>
-            </w:pPr>
-            <w:r>
-              <w:rPr>
-                <w:sz w:val="22"/>
-              </w:rPr>
-              <w:t>product</w:t>
-            </w:r>
-            <w:r>
-              <w:rPr>
-                <w:sz w:val="22"/>
-              </w:rPr>
-              <w:t>CTN</w:t>
-            </w:r>
-            <w:r>
-              <w:rPr>
-                <w:sz w:val="22"/>
-              </w:rPr>
-              <w:t xml:space="preserve"> (optional) - if </w:t>
-            </w:r>
-            <w:r>
-              <w:rPr>
-                <w:sz w:val="22"/>
-              </w:rPr>
-              <w:t>present,</w:t>
-            </w:r>
-            <w:r>
-              <w:rPr>
-                <w:sz w:val="22"/>
-              </w:rPr>
-              <w:t xml:space="preserve"> add the CTN and launch Shopping cart.</w:t>
-            </w:r>
-          </w:p>
-          <w:p>
-            <w:pPr>
-              <w:pStyle w:val="BodyText"/>
-              <w:rPr>
-                <w:sz w:val="22"/>
-              </w:rPr>
-            </w:pPr>
-            <w:r>
-              <w:rPr>
-                <w:sz w:val="22"/>
-              </w:rPr>
-              <w:t xml:space="preserve">If </w:t>
-            </w:r>
-            <w:r>
-              <w:rPr>
-                <w:i/>
-                <w:sz w:val="22"/>
-              </w:rPr>
-              <w:t>landingView</w:t>
-            </w:r>
-            <w:r>
-              <w:rPr>
-                <w:sz w:val="22"/>
-              </w:rPr>
-              <w:t xml:space="preserve"> </w:t>
-            </w:r>
-            <w:r>
-              <w:rPr>
-                <w:sz w:val="22"/>
-              </w:rPr>
-              <w:t>is 0, CTN will be ignored</w:t>
-            </w:r>
-          </w:p>
-          <w:p>
-            <w:pPr>
-              <w:pStyle w:val="BodyText"/>
-              <w:rPr>
-                <w:sz w:val="22"/>
-              </w:rPr>
-            </w:pPr>
-          </w:p>
-          <w:p>
-            <w:pPr>
-              <w:pStyle w:val="BodyText"/>
-              <w:rPr>
-                <w:sz w:val="22"/>
-              </w:rPr>
-            </w:pPr>
-          </w:p>
-          <w:p>
-            <w:pPr>
-              <w:pStyle w:val="BodyText"/>
-              <w:rPr>
-                <w:sz w:val="22"/>
-                <w:szCs w:val="22"/>
-              </w:rPr>
-            </w:pPr>
-            <w:r>
-              <w:rPr>
-                <w:b/>
-                <w:i/>
-                <w:sz w:val="22"/>
-                <w:szCs w:val="22"/>
-                <w:lang w:val="en-US"/>
-              </w:rPr>
-              <w:t>launchIAP</w:t>
-            </w:r>
-            <w:r>
-              <w:rPr>
-                <w:sz w:val="22"/>
-                <w:szCs w:val="22"/>
-              </w:rPr>
-              <w:t xml:space="preserve"> (</w:t>
-            </w:r>
-            <w:r>
-              <w:rPr>
-                <w:i/>
-                <w:sz w:val="22"/>
-                <w:szCs w:val="22"/>
-              </w:rPr>
-              <w:t>navigationController</w:t>
-            </w:r>
-            <w:r>
-              <w:rPr>
-                <w:sz w:val="22"/>
-                <w:szCs w:val="22"/>
-              </w:rPr>
-              <w:t xml:space="preserve">: UINavinagationController, </w:t>
-            </w:r>
-            <w:r>
-              <w:rPr>
-                <w:i/>
-                <w:sz w:val="22"/>
-                <w:szCs w:val="22"/>
-              </w:rPr>
-              <w:t>landingView</w:t>
-            </w:r>
-            <w:r>
-              <w:rPr>
-                <w:sz w:val="22"/>
-                <w:szCs w:val="22"/>
-              </w:rPr>
-              <w:t xml:space="preserve"> : IAPLandingViews, </w:t>
-            </w:r>
-            <w:r>
-              <w:rPr>
-                <w:i/>
-                <w:sz w:val="22"/>
-                <w:szCs w:val="22"/>
-              </w:rPr>
-              <w:t>productCTN</w:t>
-            </w:r>
-            <w:r>
-              <w:rPr>
-                <w:sz w:val="22"/>
-                <w:szCs w:val="22"/>
-              </w:rPr>
-              <w:t>: String = “”</w:t>
-            </w:r>
-            <w:r>
-              <w:rPr>
-                <w:sz w:val="22"/>
-                <w:szCs w:val="22"/>
-              </w:rPr>
-              <w:t>,</w:t>
-            </w:r>
-            <w:r>
-              <w:rPr>
-                <w:rFonts w:ascii="Menlo" w:hAnsi="Menlo"/>
-                <w:sz w:val="22"/>
-                <w:szCs w:val="22"/>
-              </w:rPr>
-              <w:t>failureHandler:(</w:t>
-            </w:r>
-            <w:r>
-              <w:rPr>
-                <w:color w:val="3495AF"/>
-                <w:sz w:val="22"/>
-                <w:szCs w:val="22"/>
-              </w:rPr>
-              <w:t>NSError</w:t>
-            </w:r>
-            <w:r>
-              <w:rPr>
-                <w:sz w:val="22"/>
-                <w:szCs w:val="22"/>
-              </w:rPr>
-              <w:t>)-&gt;()</w:t>
-            </w:r>
-            <w:r>
-              <w:rPr>
-                <w:sz w:val="22"/>
-                <w:szCs w:val="22"/>
-              </w:rPr>
-              <w:t>)</w:t>
-            </w:r>
-          </w:p>
-          <w:p>
-            <w:pPr>
-              <w:pStyle w:val="BodyText"/>
-              <w:rPr>
-                <w:sz w:val="22"/>
-              </w:rPr>
-            </w:pPr>
-          </w:p>
-          <w:p>
-            <w:pPr>
-              <w:pStyle w:val="BodyText"/>
-              <w:rPr>
-                <w:sz w:val="22"/>
-              </w:rPr>
-            </w:pPr>
-            <w:r>
-              <w:rPr>
-                <w:sz w:val="22"/>
-              </w:rPr>
-              <w:t xml:space="preserve">In Android, </w:t>
-            </w:r>
-            <w:r>
-              <w:rPr>
-                <w:sz w:val="22"/>
-              </w:rPr>
-              <w:t xml:space="preserve">the </w:t>
-            </w:r>
-            <w:r>
-              <w:rPr>
-                <w:sz w:val="22"/>
-              </w:rPr>
-              <w:t>landingView, productCTN,</w:t>
-            </w:r>
-            <w:r>
-              <w:rPr>
                 <w:sz w:val="22"/>
               </w:rPr>
               <w:t>callback shall also be sent</w:t>
-            </w:r>
-          </w:p>
-          <w:p>
-            <w:pPr>
-              <w:pStyle w:val="BodyText"/>
-              <w:rPr>
-                <w:sz w:val="22"/>
-              </w:rPr>
-            </w:pPr>
-            <w:r>
-              <w:rPr>
-                <w:b/>
-                <w:i/>
-                <w:sz w:val="22"/>
-                <w:lang w:val="en-US"/>
-              </w:rPr>
-              <w:t>launchIAP</w:t>
-            </w:r>
-            <w:r>
-              <w:rPr>
-                <w:sz w:val="22"/>
-              </w:rPr>
-              <w:t xml:space="preserve"> (</w:t>
-            </w:r>
-            <w:r>
-              <w:rPr>
-                <w:i/>
-                <w:sz w:val="22"/>
-              </w:rPr>
-              <w:t>landingView</w:t>
-            </w:r>
-            <w:r>
-              <w:rPr>
-                <w:sz w:val="22"/>
-              </w:rPr>
-              <w:t xml:space="preserve"> IAPLandingViews, String </w:t>
-            </w:r>
-            <w:r>
-              <w:rPr>
-                <w:i/>
-                <w:sz w:val="22"/>
-              </w:rPr>
-              <w:t>productCTN</w:t>
-            </w:r>
-            <w:r>
-              <w:rPr>
-                <w:i/>
-                <w:sz w:val="22"/>
-              </w:rPr>
-              <w:t>, Error errorcode</w:t>
-            </w:r>
-            <w:r>
-              <w:rPr>
-                <w:sz w:val="22"/>
-              </w:rPr>
-              <w:t>)</w:t>
             </w:r>
           </w:p>
         </w:tc>
@@ -8070,7 +7702,19 @@
               <w:rPr>
                 <w:sz w:val="22"/>
               </w:rPr>
-              <w:t>Registration module would had successfully executed so that the required parameter are present.</w:t>
+              <w:t xml:space="preserve">Registration module would had successfully executed so that the required parameter </w:t>
+            </w:r>
+            <w:r>
+              <w:rPr>
+                <w:sz w:val="22"/>
+              </w:rPr>
+              <w:t xml:space="preserve">by IAP module </w:t>
+            </w:r>
+            <w:r>
+              <w:rPr>
+                <w:sz w:val="22"/>
+              </w:rPr>
+              <w:t>are present.</w:t>
             </w:r>
           </w:p>
         </w:tc>
@@ -8111,13 +7755,7 @@
               <w:rPr>
                 <w:sz w:val="22"/>
               </w:rPr>
-              <w:t xml:space="preserve">This method </w:t>
-            </w:r>
-            <w:r>
-              <w:rPr>
-                <w:sz w:val="22"/>
-              </w:rPr>
-              <w:t>helps the vertical team to land on the specific IAP screen with required information.</w:t>
+              <w:t>This method basically fetches the card number details</w:t>
             </w:r>
           </w:p>
         </w:tc>
@@ -8150,7 +7788,10 @@
           <w:p>
             <w:pPr>
               <w:pStyle w:val="BodyText"/>
-              <w:ind w:left="0"/>
+              <w:numPr>
+                <w:ilvl w:val="0"/>
+                <w:numId w:val="23"/>
+              </w:numPr>
               <w:jc w:val="both"/>
               <w:rPr>
                 <w:sz w:val="22"/>
@@ -8160,13 +7801,45 @@
               <w:rPr>
                 <w:sz w:val="22"/>
               </w:rPr>
-              <w:t xml:space="preserve"> If the user is not signed it, it will throw the error with error code 1004. Verticals to handle it</w:t>
-            </w:r>
-            <w:r>
-              <w:rPr>
-                <w:sz w:val="22"/>
-              </w:rPr>
-              <w:t xml:space="preserve"> ( error code – 1004)</w:t>
+              <w:t>Invalid parameter</w:t>
+            </w:r>
+          </w:p>
+          <w:p>
+            <w:pPr>
+              <w:pStyle w:val="BodyText"/>
+              <w:numPr>
+                <w:ilvl w:val="0"/>
+                <w:numId w:val="23"/>
+              </w:numPr>
+              <w:jc w:val="both"/>
+              <w:rPr>
+                <w:sz w:val="22"/>
+              </w:rPr>
+            </w:pPr>
+            <w:r>
+              <w:rPr>
+                <w:sz w:val="22"/>
+              </w:rPr>
+              <w:t>Network issues</w:t>
+            </w:r>
+          </w:p>
+          <w:p>
+            <w:pPr>
+              <w:pStyle w:val="BodyText"/>
+              <w:numPr>
+                <w:ilvl w:val="0"/>
+                <w:numId w:val="23"/>
+              </w:numPr>
+              <w:jc w:val="both"/>
+              <w:rPr>
+                <w:sz w:val="22"/>
+              </w:rPr>
+            </w:pPr>
+            <w:r>
+              <w:rPr>
+                <w:sz w:val="22"/>
+              </w:rPr>
+              <w:t>Not registered ( oAuth not generated)</w:t>
             </w:r>
           </w:p>
         </w:tc>
@@ -8199,7 +7872,10 @@
           <w:p>
             <w:pPr>
               <w:pStyle w:val="BodyText"/>
-              <w:ind w:left="0"/>
+              <w:numPr>
+                <w:ilvl w:val="0"/>
+                <w:numId w:val="23"/>
+              </w:numPr>
               <w:jc w:val="both"/>
               <w:rPr>
                 <w:sz w:val="22"/>
@@ -8209,7 +7885,38 @@
               <w:rPr>
                 <w:sz w:val="22"/>
               </w:rPr>
-              <w:t>-</w:t>
+              <w:t xml:space="preserve">onSuccess – returns </w:t>
+            </w:r>
+            <w:r>
+              <w:rPr>
+                <w:sz w:val="22"/>
+              </w:rPr>
+              <w:t>ArrayList of String</w:t>
+            </w:r>
+            <w:r>
+              <w:rPr>
+                <w:sz w:val="22"/>
+              </w:rPr>
+              <w:t xml:space="preserve"> within success block</w:t>
+            </w:r>
+          </w:p>
+          <w:p>
+            <w:pPr>
+              <w:pStyle w:val="BodyText"/>
+              <w:numPr>
+                <w:ilvl w:val="0"/>
+                <w:numId w:val="23"/>
+              </w:numPr>
+              <w:jc w:val="both"/>
+              <w:rPr>
+                <w:sz w:val="22"/>
+              </w:rPr>
+            </w:pPr>
+            <w:r>
+              <w:rPr>
+                <w:sz w:val="22"/>
+              </w:rPr>
+              <w:t>onError – Error</w:t>
             </w:r>
           </w:p>
         </w:tc>
@@ -8250,13 +7957,7 @@
               <w:rPr>
                 <w:sz w:val="22"/>
               </w:rPr>
-              <w:t>A</w:t>
-            </w:r>
-            <w:r>
-              <w:rPr>
-                <w:sz w:val="22"/>
-              </w:rPr>
-              <w:t xml:space="preserve">synchronous </w:t>
+              <w:t>Asynchronous</w:t>
             </w:r>
           </w:p>
         </w:tc>
@@ -8264,64 +7965,942 @@
     </w:tbl>
     <w:p>
       <w:pPr>
-        <w:ind w:left="0"/>
-        <w:rPr>
-          <w:sz w:val="28"/>
-        </w:rPr>
-      </w:pPr>
-    </w:p>
-    <w:p>
-      <w:pPr>
-        <w:ind w:left="0"/>
-        <w:rPr>
-          <w:sz w:val="22"/>
-          <w:szCs w:val="22"/>
-        </w:rPr>
-      </w:pPr>
-      <w:r>
-        <w:rPr>
-          <w:sz w:val="22"/>
-        </w:rPr>
-        <w:t xml:space="preserve">In iOS the </w:t>
-      </w:r>
-      <w:r>
-        <w:rPr>
-          <w:sz w:val="22"/>
-        </w:rPr>
-        <w:t>navigation</w:t>
-      </w:r>
-      <w:r>
-        <w:rPr>
-          <w:sz w:val="22"/>
-        </w:rPr>
-        <w:t xml:space="preserve"> view controller shall be sent</w:t>
-      </w:r>
-    </w:p>
-    <w:p/>
-    <w:p>
-      <w:pPr>
-        <w:ind w:left="0"/>
-      </w:pPr>
-      <w:r>
-        <w:t>***iOS Specific:</w:t>
-      </w:r>
-    </w:p>
-    <w:p/>
-    <w:p>
-      <w:pPr>
         <w:pStyle w:val="Heading5"/>
+        <w:numPr>
+          <w:ilvl w:val="0"/>
+          <w:numId w:val="0"/>
+        </w:numPr>
+        <w:ind w:left="1008" w:hanging="1008"/>
         <w:rPr>
           <w:rFonts w:eastAsia="Times New Roman"/>
           <w:color w:val="auto"/>
           <w:sz w:val="28"/>
         </w:rPr>
       </w:pPr>
-      <w:r>
+    </w:p>
+    <w:p/>
+    <w:p/>
+    <w:p>
+      <w:pPr>
+        <w:pStyle w:val="Heading5"/>
         <w:rPr>
           <w:rFonts w:eastAsia="Times New Roman"/>
           <w:color w:val="auto"/>
           <w:sz w:val="28"/>
         </w:rPr>
+      </w:pPr>
+      <w:r>
+        <w:rPr>
+          <w:rFonts w:eastAsia="Times New Roman"/>
+          <w:color w:val="auto"/>
+          <w:sz w:val="28"/>
+        </w:rPr>
+        <w:t>launchIAP</w:t>
+      </w:r>
+      <w:r>
+        <w:rPr>
+          <w:rFonts w:eastAsia="Times New Roman"/>
+          <w:color w:val="auto"/>
+          <w:sz w:val="28"/>
+        </w:rPr>
+        <w:t>()</w:t>
+      </w:r>
+    </w:p>
+    <w:p>
+      <w:pPr>
+        <w:rPr>
+          <w:sz w:val="28"/>
+        </w:rPr>
+      </w:pPr>
+    </w:p>
+    <w:tbl>
+      <w:tblPr>
+        <w:tblStyle w:val="TableGrid"/>
+        <w:tblW w:w="0" w:type="auto"/>
+        <w:tblInd w:w="-90" w:type="dxa"/>
+        <w:tblLook w:val="04A0" w:firstRow="1" w:lastRow="0" w:firstColumn="1" w:lastColumn="0" w:noHBand="0" w:noVBand="1"/>
+      </w:tblPr>
+      <w:tblGrid>
+        <w:gridCol w:w="2358"/>
+        <w:gridCol w:w="6943"/>
+      </w:tblGrid>
+      <w:tr>
+        <w:tc>
+          <w:tcPr>
+            <w:tcW w:w="2358" w:type="dxa"/>
+            <w:shd w:val="clear" w:color="auto" w:fill="B4C6E7" w:themeFill="accent5" w:themeFillTint="66"/>
+          </w:tcPr>
+          <w:p>
+            <w:pPr>
+              <w:pStyle w:val="BodyText"/>
+              <w:rPr>
+                <w:sz w:val="22"/>
+              </w:rPr>
+            </w:pPr>
+            <w:r>
+              <w:rPr>
+                <w:sz w:val="22"/>
+              </w:rPr>
+              <w:t>Function definition</w:t>
+            </w:r>
+          </w:p>
+        </w:tc>
+        <w:tc>
+          <w:tcPr>
+            <w:tcW w:w="6943" w:type="dxa"/>
+          </w:tcPr>
+          <w:p>
+            <w:pPr>
+              <w:pStyle w:val="BodyText"/>
+              <w:rPr>
+                <w:sz w:val="22"/>
+              </w:rPr>
+            </w:pPr>
+            <w:r>
+              <w:rPr>
+                <w:b/>
+                <w:i/>
+                <w:sz w:val="22"/>
+                <w:lang w:val="en-US"/>
+              </w:rPr>
+              <w:t>launchIAP</w:t>
+            </w:r>
+            <w:r>
+              <w:rPr>
+                <w:sz w:val="22"/>
+              </w:rPr>
+              <w:t xml:space="preserve"> </w:t>
+            </w:r>
+            <w:r>
+              <w:rPr>
+                <w:sz w:val="22"/>
+              </w:rPr>
+              <w:t>(</w:t>
+            </w:r>
+            <w:r>
+              <w:rPr>
+                <w:i/>
+                <w:sz w:val="22"/>
+              </w:rPr>
+              <w:t>Controller/Context,</w:t>
+            </w:r>
+            <w:r>
+              <w:rPr>
+                <w:sz w:val="22"/>
+              </w:rPr>
+              <w:t xml:space="preserve"> </w:t>
+            </w:r>
+            <w:r>
+              <w:rPr>
+                <w:i/>
+                <w:sz w:val="22"/>
+              </w:rPr>
+              <w:t>landingView</w:t>
+            </w:r>
+            <w:r>
+              <w:rPr>
+                <w:sz w:val="22"/>
+              </w:rPr>
+              <w:t xml:space="preserve"> </w:t>
+            </w:r>
+            <w:r>
+              <w:rPr>
+                <w:sz w:val="22"/>
+              </w:rPr>
+              <w:t xml:space="preserve">IAPLandingViews, </w:t>
+            </w:r>
+            <w:r>
+              <w:rPr>
+                <w:sz w:val="22"/>
+              </w:rPr>
+              <w:t xml:space="preserve">String </w:t>
+            </w:r>
+            <w:r>
+              <w:rPr>
+                <w:i/>
+                <w:sz w:val="22"/>
+              </w:rPr>
+              <w:t>productCTN</w:t>
+            </w:r>
+            <w:r>
+              <w:rPr>
+                <w:i/>
+                <w:sz w:val="22"/>
+              </w:rPr>
+              <w:t>, Error</w:t>
+            </w:r>
+            <w:r>
+              <w:rPr>
+                <w:i/>
+                <w:sz w:val="22"/>
+              </w:rPr>
+              <w:t xml:space="preserve"> errorcode</w:t>
+            </w:r>
+            <w:r>
+              <w:rPr>
+                <w:sz w:val="22"/>
+              </w:rPr>
+              <w:t>)</w:t>
+            </w:r>
+          </w:p>
+        </w:tc>
+      </w:tr>
+      <w:tr>
+        <w:tc>
+          <w:tcPr>
+            <w:tcW w:w="2358" w:type="dxa"/>
+            <w:shd w:val="clear" w:color="auto" w:fill="B4C6E7" w:themeFill="accent5" w:themeFillTint="66"/>
+          </w:tcPr>
+          <w:p>
+            <w:pPr>
+              <w:pStyle w:val="BodyText"/>
+              <w:rPr>
+                <w:sz w:val="22"/>
+              </w:rPr>
+            </w:pPr>
+            <w:r>
+              <w:rPr>
+                <w:sz w:val="22"/>
+              </w:rPr>
+              <w:t>Parameters</w:t>
+            </w:r>
+          </w:p>
+        </w:tc>
+        <w:tc>
+          <w:tcPr>
+            <w:tcW w:w="6943" w:type="dxa"/>
+          </w:tcPr>
+          <w:p>
+            <w:pPr>
+              <w:pStyle w:val="BodyText"/>
+              <w:rPr>
+                <w:sz w:val="22"/>
+              </w:rPr>
+            </w:pPr>
+            <w:r>
+              <w:rPr>
+                <w:i/>
+                <w:sz w:val="22"/>
+              </w:rPr>
+              <w:t>navigationController</w:t>
+            </w:r>
+            <w:r>
+              <w:rPr>
+                <w:i/>
+                <w:sz w:val="22"/>
+              </w:rPr>
+              <w:t xml:space="preserve">: </w:t>
+            </w:r>
+            <w:r>
+              <w:rPr>
+                <w:sz w:val="22"/>
+              </w:rPr>
+              <w:t>This must be UInavigationController type</w:t>
+            </w:r>
+          </w:p>
+          <w:p>
+            <w:pPr>
+              <w:pStyle w:val="BodyText"/>
+              <w:rPr>
+                <w:sz w:val="22"/>
+              </w:rPr>
+            </w:pPr>
+            <w:r>
+              <w:rPr>
+                <w:i/>
+                <w:sz w:val="22"/>
+              </w:rPr>
+              <w:t>Context :</w:t>
+            </w:r>
+            <w:r>
+              <w:rPr>
+                <w:sz w:val="22"/>
+              </w:rPr>
+              <w:t xml:space="preserve"> wrt to the android</w:t>
+            </w:r>
+          </w:p>
+          <w:p>
+            <w:pPr>
+              <w:pStyle w:val="BodyText"/>
+              <w:rPr>
+                <w:sz w:val="22"/>
+              </w:rPr>
+            </w:pPr>
+          </w:p>
+          <w:p>
+            <w:pPr>
+              <w:pStyle w:val="BodyText"/>
+              <w:rPr>
+                <w:sz w:val="22"/>
+              </w:rPr>
+            </w:pPr>
+            <w:r>
+              <w:rPr>
+                <w:i/>
+                <w:sz w:val="22"/>
+              </w:rPr>
+              <w:t>landingView:</w:t>
+            </w:r>
+            <w:r>
+              <w:rPr>
+                <w:sz w:val="22"/>
+              </w:rPr>
+              <w:t xml:space="preserve"> Enum</w:t>
+            </w:r>
+            <w:r>
+              <w:rPr>
+                <w:sz w:val="22"/>
+              </w:rPr>
+              <w:t>/int</w:t>
+            </w:r>
+            <w:r>
+              <w:rPr>
+                <w:sz w:val="22"/>
+              </w:rPr>
+              <w:t xml:space="preserve"> value indicates where the app should land as soon as InApp component launches. Values can be:</w:t>
+            </w:r>
+          </w:p>
+          <w:p>
+            <w:pPr>
+              <w:pStyle w:val="BodyText"/>
+              <w:rPr>
+                <w:sz w:val="22"/>
+              </w:rPr>
+            </w:pPr>
+            <w:r>
+              <w:rPr>
+                <w:sz w:val="22"/>
+              </w:rPr>
+              <w:t xml:space="preserve">         </w:t>
+            </w:r>
+            <w:r>
+              <w:rPr>
+                <w:sz w:val="22"/>
+              </w:rPr>
+              <w:t>IAPProductCatalogueView: launches product catalogue view</w:t>
+            </w:r>
+            <w:r>
+              <w:rPr>
+                <w:sz w:val="22"/>
+              </w:rPr>
+              <w:t xml:space="preserve"> </w:t>
+            </w:r>
+            <w:r>
+              <w:rPr>
+                <w:b/>
+                <w:sz w:val="22"/>
+              </w:rPr>
+              <w:t>0</w:t>
+            </w:r>
+          </w:p>
+          <w:p>
+            <w:pPr>
+              <w:pStyle w:val="BodyText"/>
+              <w:rPr>
+                <w:sz w:val="22"/>
+              </w:rPr>
+            </w:pPr>
+            <w:r>
+              <w:rPr>
+                <w:sz w:val="22"/>
+              </w:rPr>
+              <w:t xml:space="preserve">         </w:t>
+            </w:r>
+            <w:r>
+              <w:rPr>
+                <w:sz w:val="22"/>
+              </w:rPr>
+              <w:t>IAPShoppingCartView: launches shopping cart view</w:t>
+            </w:r>
+            <w:r>
+              <w:rPr>
+                <w:sz w:val="22"/>
+              </w:rPr>
+              <w:t xml:space="preserve">  1</w:t>
+            </w:r>
+          </w:p>
+          <w:p>
+            <w:pPr>
+              <w:pStyle w:val="BodyText"/>
+              <w:rPr>
+                <w:sz w:val="22"/>
+              </w:rPr>
+            </w:pPr>
+            <w:r>
+              <w:rPr>
+                <w:sz w:val="22"/>
+              </w:rPr>
+              <w:t>product</w:t>
+            </w:r>
+            <w:r>
+              <w:rPr>
+                <w:sz w:val="22"/>
+              </w:rPr>
+              <w:t>CTN</w:t>
+            </w:r>
+            <w:r>
+              <w:rPr>
+                <w:sz w:val="22"/>
+              </w:rPr>
+              <w:t xml:space="preserve"> (optional) - if </w:t>
+            </w:r>
+            <w:r>
+              <w:rPr>
+                <w:sz w:val="22"/>
+              </w:rPr>
+              <w:t>present,</w:t>
+            </w:r>
+            <w:r>
+              <w:rPr>
+                <w:sz w:val="22"/>
+              </w:rPr>
+              <w:t xml:space="preserve"> add the CTN and launch Shopping cart.</w:t>
+            </w:r>
+          </w:p>
+          <w:p>
+            <w:pPr>
+              <w:pStyle w:val="BodyText"/>
+              <w:rPr>
+                <w:sz w:val="22"/>
+              </w:rPr>
+            </w:pPr>
+            <w:r>
+              <w:rPr>
+                <w:sz w:val="22"/>
+              </w:rPr>
+              <w:t xml:space="preserve">If </w:t>
+            </w:r>
+            <w:r>
+              <w:rPr>
+                <w:i/>
+                <w:sz w:val="22"/>
+              </w:rPr>
+              <w:t>landingView</w:t>
+            </w:r>
+            <w:r>
+              <w:rPr>
+                <w:sz w:val="22"/>
+              </w:rPr>
+              <w:t xml:space="preserve"> </w:t>
+            </w:r>
+            <w:r>
+              <w:rPr>
+                <w:sz w:val="22"/>
+              </w:rPr>
+              <w:t>is 0, CTN will be ignored</w:t>
+            </w:r>
+          </w:p>
+          <w:p>
+            <w:pPr>
+              <w:pStyle w:val="BodyText"/>
+              <w:rPr>
+                <w:sz w:val="22"/>
+              </w:rPr>
+            </w:pPr>
+          </w:p>
+          <w:p>
+            <w:pPr>
+              <w:pStyle w:val="BodyText"/>
+              <w:rPr>
+                <w:sz w:val="22"/>
+              </w:rPr>
+            </w:pPr>
+          </w:p>
+          <w:p>
+            <w:pPr>
+              <w:pStyle w:val="BodyText"/>
+              <w:rPr>
+                <w:sz w:val="22"/>
+                <w:szCs w:val="22"/>
+              </w:rPr>
+            </w:pPr>
+            <w:r>
+              <w:rPr>
+                <w:b/>
+                <w:i/>
+                <w:sz w:val="22"/>
+                <w:szCs w:val="22"/>
+                <w:lang w:val="en-US"/>
+              </w:rPr>
+              <w:t>launchIAP</w:t>
+            </w:r>
+            <w:r>
+              <w:rPr>
+                <w:sz w:val="22"/>
+                <w:szCs w:val="22"/>
+              </w:rPr>
+              <w:t xml:space="preserve"> (</w:t>
+            </w:r>
+            <w:r>
+              <w:rPr>
+                <w:i/>
+                <w:sz w:val="22"/>
+                <w:szCs w:val="22"/>
+              </w:rPr>
+              <w:t>navigationController</w:t>
+            </w:r>
+            <w:r>
+              <w:rPr>
+                <w:sz w:val="22"/>
+                <w:szCs w:val="22"/>
+              </w:rPr>
+              <w:t xml:space="preserve">: UINavinagationController, </w:t>
+            </w:r>
+            <w:r>
+              <w:rPr>
+                <w:i/>
+                <w:sz w:val="22"/>
+                <w:szCs w:val="22"/>
+              </w:rPr>
+              <w:t>landingView</w:t>
+            </w:r>
+            <w:r>
+              <w:rPr>
+                <w:sz w:val="22"/>
+                <w:szCs w:val="22"/>
+              </w:rPr>
+              <w:t xml:space="preserve"> : IAPLandingViews, </w:t>
+            </w:r>
+            <w:r>
+              <w:rPr>
+                <w:i/>
+                <w:sz w:val="22"/>
+                <w:szCs w:val="22"/>
+              </w:rPr>
+              <w:t>productCTN</w:t>
+            </w:r>
+            <w:r>
+              <w:rPr>
+                <w:sz w:val="22"/>
+                <w:szCs w:val="22"/>
+              </w:rPr>
+              <w:t>: String = “”</w:t>
+            </w:r>
+            <w:r>
+              <w:rPr>
+                <w:sz w:val="22"/>
+                <w:szCs w:val="22"/>
+              </w:rPr>
+              <w:t>,</w:t>
+            </w:r>
+            <w:r>
+              <w:rPr>
+                <w:rFonts w:ascii="Menlo" w:hAnsi="Menlo"/>
+                <w:sz w:val="22"/>
+                <w:szCs w:val="22"/>
+              </w:rPr>
+              <w:t>failureHandler:(</w:t>
+            </w:r>
+            <w:r>
+              <w:rPr>
+                <w:color w:val="3495AF"/>
+                <w:sz w:val="22"/>
+                <w:szCs w:val="22"/>
+              </w:rPr>
+              <w:t>NSError</w:t>
+            </w:r>
+            <w:r>
+              <w:rPr>
+                <w:sz w:val="22"/>
+                <w:szCs w:val="22"/>
+              </w:rPr>
+              <w:t>)-&gt;()</w:t>
+            </w:r>
+            <w:r>
+              <w:rPr>
+                <w:sz w:val="22"/>
+                <w:szCs w:val="22"/>
+              </w:rPr>
+              <w:t>)</w:t>
+            </w:r>
+          </w:p>
+          <w:p>
+            <w:pPr>
+              <w:pStyle w:val="BodyText"/>
+              <w:rPr>
+                <w:sz w:val="22"/>
+              </w:rPr>
+            </w:pPr>
+          </w:p>
+          <w:p>
+            <w:pPr>
+              <w:pStyle w:val="BodyText"/>
+              <w:rPr>
+                <w:sz w:val="22"/>
+              </w:rPr>
+            </w:pPr>
+            <w:r>
+              <w:rPr>
+                <w:sz w:val="22"/>
+              </w:rPr>
+              <w:t xml:space="preserve">In Android, </w:t>
+            </w:r>
+            <w:r>
+              <w:rPr>
+                <w:sz w:val="22"/>
+              </w:rPr>
+              <w:t xml:space="preserve">the </w:t>
+            </w:r>
+            <w:r>
+              <w:rPr>
+                <w:sz w:val="22"/>
+              </w:rPr>
+              <w:t>landingView, productCTN,</w:t>
+            </w:r>
+            <w:r>
+              <w:rPr>
+                <w:sz w:val="22"/>
+              </w:rPr>
+              <w:t>callback shall also be sent</w:t>
+            </w:r>
+          </w:p>
+          <w:p>
+            <w:pPr>
+              <w:pStyle w:val="BodyText"/>
+              <w:rPr>
+                <w:sz w:val="22"/>
+              </w:rPr>
+            </w:pPr>
+            <w:r>
+              <w:rPr>
+                <w:b/>
+                <w:i/>
+                <w:sz w:val="22"/>
+                <w:lang w:val="en-US"/>
+              </w:rPr>
+              <w:t>launchIAP</w:t>
+            </w:r>
+            <w:r>
+              <w:rPr>
+                <w:sz w:val="22"/>
+              </w:rPr>
+              <w:t xml:space="preserve"> (</w:t>
+            </w:r>
+            <w:r>
+              <w:rPr>
+                <w:i/>
+                <w:sz w:val="22"/>
+              </w:rPr>
+              <w:t>landingView</w:t>
+            </w:r>
+            <w:r>
+              <w:rPr>
+                <w:sz w:val="22"/>
+              </w:rPr>
+              <w:t xml:space="preserve"> IAPLandingViews, String </w:t>
+            </w:r>
+            <w:r>
+              <w:rPr>
+                <w:i/>
+                <w:sz w:val="22"/>
+              </w:rPr>
+              <w:t>productCTN</w:t>
+            </w:r>
+            <w:r>
+              <w:rPr>
+                <w:i/>
+                <w:sz w:val="22"/>
+              </w:rPr>
+              <w:t>, Error errorcode</w:t>
+            </w:r>
+            <w:r>
+              <w:rPr>
+                <w:sz w:val="22"/>
+              </w:rPr>
+              <w:t>)</w:t>
+            </w:r>
+          </w:p>
+        </w:tc>
+      </w:tr>
+      <w:tr>
+        <w:tc>
+          <w:tcPr>
+            <w:tcW w:w="2358" w:type="dxa"/>
+            <w:shd w:val="clear" w:color="auto" w:fill="B4C6E7" w:themeFill="accent5" w:themeFillTint="66"/>
+          </w:tcPr>
+          <w:p>
+            <w:pPr>
+              <w:pStyle w:val="BodyText"/>
+              <w:rPr>
+                <w:sz w:val="22"/>
+              </w:rPr>
+            </w:pPr>
+            <w:r>
+              <w:rPr>
+                <w:sz w:val="22"/>
+              </w:rPr>
+              <w:t>Pre-Condition</w:t>
+            </w:r>
+          </w:p>
+        </w:tc>
+        <w:tc>
+          <w:tcPr>
+            <w:tcW w:w="6943" w:type="dxa"/>
+          </w:tcPr>
+          <w:p>
+            <w:pPr>
+              <w:pStyle w:val="BodyText"/>
+              <w:rPr>
+                <w:sz w:val="22"/>
+              </w:rPr>
+            </w:pPr>
+            <w:r>
+              <w:rPr>
+                <w:sz w:val="22"/>
+              </w:rPr>
+              <w:t>Registration module would had successfully executed so that the required parameter are present.</w:t>
+            </w:r>
+          </w:p>
+        </w:tc>
+      </w:tr>
+      <w:tr>
+        <w:tc>
+          <w:tcPr>
+            <w:tcW w:w="2358" w:type="dxa"/>
+            <w:shd w:val="clear" w:color="auto" w:fill="B4C6E7" w:themeFill="accent5" w:themeFillTint="66"/>
+          </w:tcPr>
+          <w:p>
+            <w:pPr>
+              <w:pStyle w:val="BodyText"/>
+              <w:rPr>
+                <w:sz w:val="22"/>
+              </w:rPr>
+            </w:pPr>
+            <w:r>
+              <w:rPr>
+                <w:sz w:val="22"/>
+              </w:rPr>
+              <w:lastRenderedPageBreak/>
+              <w:t>Brief</w:t>
+            </w:r>
+          </w:p>
+        </w:tc>
+        <w:tc>
+          <w:tcPr>
+            <w:tcW w:w="6943" w:type="dxa"/>
+          </w:tcPr>
+          <w:p>
+            <w:pPr>
+              <w:pStyle w:val="BodyText"/>
+              <w:rPr>
+                <w:sz w:val="22"/>
+              </w:rPr>
+            </w:pPr>
+            <w:r>
+              <w:rPr>
+                <w:sz w:val="22"/>
+              </w:rPr>
+              <w:t xml:space="preserve">This method </w:t>
+            </w:r>
+            <w:r>
+              <w:rPr>
+                <w:sz w:val="22"/>
+              </w:rPr>
+              <w:t>helps the vertical team to land on the specific IAP screen with required information.</w:t>
+            </w:r>
+          </w:p>
+        </w:tc>
+      </w:tr>
+      <w:tr>
+        <w:tc>
+          <w:tcPr>
+            <w:tcW w:w="2358" w:type="dxa"/>
+            <w:shd w:val="clear" w:color="auto" w:fill="B4C6E7" w:themeFill="accent5" w:themeFillTint="66"/>
+          </w:tcPr>
+          <w:p>
+            <w:pPr>
+              <w:pStyle w:val="BodyText"/>
+              <w:rPr>
+                <w:sz w:val="22"/>
+              </w:rPr>
+            </w:pPr>
+            <w:r>
+              <w:rPr>
+                <w:sz w:val="22"/>
+              </w:rPr>
+              <w:t>Error scenarios</w:t>
+            </w:r>
+          </w:p>
+        </w:tc>
+        <w:tc>
+          <w:tcPr>
+            <w:tcW w:w="6943" w:type="dxa"/>
+          </w:tcPr>
+          <w:p>
+            <w:pPr>
+              <w:pStyle w:val="BodyText"/>
+              <w:ind w:left="0"/>
+              <w:jc w:val="both"/>
+              <w:rPr>
+                <w:sz w:val="22"/>
+              </w:rPr>
+            </w:pPr>
+            <w:r>
+              <w:rPr>
+                <w:sz w:val="22"/>
+              </w:rPr>
+              <w:t xml:space="preserve"> If the user is not signed it, it will throw the error with error code 1004. Verticals to handle it</w:t>
+            </w:r>
+            <w:r>
+              <w:rPr>
+                <w:sz w:val="22"/>
+              </w:rPr>
+              <w:t xml:space="preserve"> ( error code – 1004)</w:t>
+            </w:r>
+          </w:p>
+        </w:tc>
+      </w:tr>
+      <w:tr>
+        <w:tc>
+          <w:tcPr>
+            <w:tcW w:w="2358" w:type="dxa"/>
+            <w:shd w:val="clear" w:color="auto" w:fill="B4C6E7" w:themeFill="accent5" w:themeFillTint="66"/>
+          </w:tcPr>
+          <w:p>
+            <w:pPr>
+              <w:pStyle w:val="BodyText"/>
+              <w:rPr>
+                <w:sz w:val="22"/>
+              </w:rPr>
+            </w:pPr>
+            <w:r>
+              <w:rPr>
+                <w:sz w:val="22"/>
+              </w:rPr>
+              <w:t>Callback functions</w:t>
+            </w:r>
+          </w:p>
+        </w:tc>
+        <w:tc>
+          <w:tcPr>
+            <w:tcW w:w="6943" w:type="dxa"/>
+          </w:tcPr>
+          <w:p>
+            <w:pPr>
+              <w:pStyle w:val="BodyText"/>
+              <w:ind w:left="0"/>
+              <w:jc w:val="both"/>
+              <w:rPr>
+                <w:sz w:val="22"/>
+              </w:rPr>
+            </w:pPr>
+            <w:r>
+              <w:rPr>
+                <w:sz w:val="22"/>
+              </w:rPr>
+              <w:t>-</w:t>
+            </w:r>
+          </w:p>
+        </w:tc>
+      </w:tr>
+      <w:tr>
+        <w:tc>
+          <w:tcPr>
+            <w:tcW w:w="2358" w:type="dxa"/>
+            <w:shd w:val="clear" w:color="auto" w:fill="B4C6E7" w:themeFill="accent5" w:themeFillTint="66"/>
+          </w:tcPr>
+          <w:p>
+            <w:pPr>
+              <w:pStyle w:val="BodyText"/>
+              <w:rPr>
+                <w:sz w:val="22"/>
+              </w:rPr>
+            </w:pPr>
+            <w:r>
+              <w:rPr>
+                <w:sz w:val="22"/>
+              </w:rPr>
+              <w:t>Type</w:t>
+            </w:r>
+          </w:p>
+        </w:tc>
+        <w:tc>
+          <w:tcPr>
+            <w:tcW w:w="6943" w:type="dxa"/>
+          </w:tcPr>
+          <w:p>
+            <w:pPr>
+              <w:pStyle w:val="BodyText"/>
+              <w:rPr>
+                <w:sz w:val="22"/>
+              </w:rPr>
+            </w:pPr>
+            <w:r>
+              <w:rPr>
+                <w:sz w:val="22"/>
+              </w:rPr>
+              <w:t>A</w:t>
+            </w:r>
+            <w:r>
+              <w:rPr>
+                <w:sz w:val="22"/>
+              </w:rPr>
+              <w:t xml:space="preserve">synchronous </w:t>
+            </w:r>
+          </w:p>
+        </w:tc>
+      </w:tr>
+    </w:tbl>
+    <w:p>
+      <w:pPr>
+        <w:ind w:left="0"/>
+        <w:rPr>
+          <w:sz w:val="28"/>
+        </w:rPr>
+      </w:pPr>
+    </w:p>
+    <w:p>
+      <w:pPr>
+        <w:ind w:left="0"/>
+        <w:rPr>
+          <w:sz w:val="22"/>
+          <w:szCs w:val="22"/>
+        </w:rPr>
+      </w:pPr>
+      <w:r>
+        <w:rPr>
+          <w:sz w:val="22"/>
+        </w:rPr>
+        <w:t xml:space="preserve">In iOS the </w:t>
+      </w:r>
+      <w:r>
+        <w:rPr>
+          <w:sz w:val="22"/>
+        </w:rPr>
+        <w:t>navigation</w:t>
+      </w:r>
+      <w:r>
+        <w:rPr>
+          <w:sz w:val="22"/>
+        </w:rPr>
+        <w:t xml:space="preserve"> view controller shall be sent</w:t>
+      </w:r>
+    </w:p>
+    <w:p/>
+    <w:p>
+      <w:pPr>
+        <w:ind w:left="0"/>
+      </w:pPr>
+      <w:r>
+        <w:t>***iOS Specific:</w:t>
+      </w:r>
+    </w:p>
+    <w:p/>
+    <w:p>
+      <w:pPr>
+        <w:pStyle w:val="Heading5"/>
+        <w:rPr>
+          <w:rFonts w:eastAsia="Times New Roman"/>
+          <w:color w:val="auto"/>
+          <w:sz w:val="28"/>
+        </w:rPr>
+      </w:pPr>
+      <w:r>
+        <w:rPr>
+          <w:rFonts w:eastAsia="Times New Roman"/>
+          <w:color w:val="auto"/>
+          <w:sz w:val="28"/>
+        </w:rPr>
         <w:t>IAPLandingViews</w:t>
       </w:r>
     </w:p>
@@ -8387,7 +8966,6 @@
         <w:ind w:firstLine="288"/>
       </w:pPr>
       <w:r>
-        <w:lastRenderedPageBreak/>
         <w:t xml:space="preserve">                              </w:t>
       </w:r>
       <w:r>
@@ -8565,10 +9143,10 @@
             <v:path o:extrusionok="f" gradientshapeok="t" o:connecttype="rect"/>
             <o:lock v:ext="edit" aspectratio="t"/>
           </v:shapetype>
-          <v:shape id="_x0000_i1025" type="#_x0000_t75" style="width:76.2pt;height:49.8pt" o:ole="">
+          <v:shape id="_x0000_i1025" type="#_x0000_t75" style="width:76pt;height:50pt" o:ole="">
             <v:imagedata r:id="rId14" o:title=""/>
           </v:shape>
-          <o:OLEObject Type="Embed" ProgID="Word.Document.12" ShapeID="_x0000_i1025" DrawAspect="Icon" ObjectID="_1527426835" r:id="rId15">
+          <o:OLEObject Type="Embed" ProgID="Word.Document.12" ShapeID="_x0000_i1025" DrawAspect="Icon" ObjectID="_1528725472" r:id="rId15">
             <o:FieldCodes>\s</o:FieldCodes>
           </o:OLEObject>
         </w:object>
@@ -8664,6 +9242,7 @@
           <w:szCs w:val="28"/>
           <w:lang w:val="en-GB"/>
         </w:rPr>
+        <w:lastRenderedPageBreak/>
         <w:t>DYNAMIC DESIGN</w:t>
       </w:r>
       <w:bookmarkEnd w:id="36"/>
@@ -8733,10 +9312,10 @@
     <w:p>
       <w:r>
         <w:object w:dxaOrig="14986" w:dyaOrig="16575" w14:anchorId="0D29E087">
-          <v:shape id="_x0000_i1026" type="#_x0000_t75" style="width:468.6pt;height:517.2pt" o:ole="">
+          <v:shape id="_x0000_i1026" type="#_x0000_t75" style="width:468pt;height:517pt" o:ole="">
             <v:imagedata r:id="rId17" o:title=""/>
           </v:shape>
-          <o:OLEObject Type="Embed" ProgID="Visio.Drawing.15" ShapeID="_x0000_i1026" DrawAspect="Content" ObjectID="_1527426836" r:id="rId18"/>
+          <o:OLEObject Type="Embed" ProgID="Visio.Drawing.15" ShapeID="_x0000_i1026" DrawAspect="Content" ObjectID="_1528725473" r:id="rId18"/>
         </w:object>
       </w:r>
     </w:p>
@@ -8758,6 +9337,7 @@
           <w:color w:val="auto"/>
           <w:sz w:val="28"/>
         </w:rPr>
+        <w:lastRenderedPageBreak/>
         <w:t>Use case: Initialization Module</w:t>
       </w:r>
       <w:bookmarkEnd w:id="39"/>
@@ -9035,7 +9615,7 @@
 </file>
 
 <file path=word/endnotes.xml><?xml version="1.0" encoding="utf-8"?>
-<w:endnotes xmlns:wpc="http://schemas.microsoft.com/office/word/2010/wordprocessingCanvas" xmlns:mc="http://schemas.openxmlformats.org/markup-compatibility/2006" xmlns:o="urn:schemas-microsoft-com:office:office" xmlns:r="http://schemas.openxmlformats.org/officeDocument/2006/relationships" xmlns:m="http://schemas.openxmlformats.org/officeDocument/2006/math" xmlns:v="urn:schemas-microsoft-com:vml" xmlns:wp14="http://schemas.microsoft.com/office/word/2010/wordprocessingDrawing" xmlns:wp="http://schemas.openxmlformats.org/drawingml/2006/wordprocessingDrawing" xmlns:w10="urn:schemas-microsoft-com:office:word" xmlns:w="http://schemas.openxmlformats.org/wordprocessingml/2006/main" xmlns:w14="http://schemas.microsoft.com/office/word/2010/wordml" xmlns:w15="http://schemas.microsoft.com/office/word/2012/wordml" xmlns:wpg="http://schemas.microsoft.com/office/word/2010/wordprocessingGroup" xmlns:wpi="http://schemas.microsoft.com/office/word/2010/wordprocessingInk" xmlns:wne="http://schemas.microsoft.com/office/word/2006/wordml" xmlns:wps="http://schemas.microsoft.com/office/word/2010/wordprocessingShape" mc:Ignorable="w14 w15 wp14">
+<w:endnotes xmlns:wpc="http://schemas.microsoft.com/office/word/2010/wordprocessingCanvas" xmlns:mo="http://schemas.microsoft.com/office/mac/office/2008/main" xmlns:mc="http://schemas.openxmlformats.org/markup-compatibility/2006" xmlns:mv="urn:schemas-microsoft-com:mac:vml" xmlns:o="urn:schemas-microsoft-com:office:office" xmlns:r="http://schemas.openxmlformats.org/officeDocument/2006/relationships" xmlns:m="http://schemas.openxmlformats.org/officeDocument/2006/math" xmlns:v="urn:schemas-microsoft-com:vml" xmlns:wp14="http://schemas.microsoft.com/office/word/2010/wordprocessingDrawing" xmlns:wp="http://schemas.openxmlformats.org/drawingml/2006/wordprocessingDrawing" xmlns:w10="urn:schemas-microsoft-com:office:word" xmlns:w="http://schemas.openxmlformats.org/wordprocessingml/2006/main" xmlns:w14="http://schemas.microsoft.com/office/word/2010/wordml" xmlns:w15="http://schemas.microsoft.com/office/word/2012/wordml" xmlns:wpg="http://schemas.microsoft.com/office/word/2010/wordprocessingGroup" xmlns:wpi="http://schemas.microsoft.com/office/word/2010/wordprocessingInk" xmlns:wne="http://schemas.microsoft.com/office/word/2006/wordml" xmlns:wps="http://schemas.microsoft.com/office/word/2010/wordprocessingShape" mc:Ignorable="w14 w15 wp14">
   <w:endnote w:type="separator" w:id="-1">
     <w:p>
       <w:r>
@@ -9054,7 +9634,7 @@
 </file>
 
 <file path=word/footer1.xml><?xml version="1.0" encoding="utf-8"?>
-<w:ftr xmlns:wpc="http://schemas.microsoft.com/office/word/2010/wordprocessingCanvas" xmlns:mc="http://schemas.openxmlformats.org/markup-compatibility/2006" xmlns:o="urn:schemas-microsoft-com:office:office" xmlns:r="http://schemas.openxmlformats.org/officeDocument/2006/relationships" xmlns:m="http://schemas.openxmlformats.org/officeDocument/2006/math" xmlns:v="urn:schemas-microsoft-com:vml" xmlns:wp14="http://schemas.microsoft.com/office/word/2010/wordprocessingDrawing" xmlns:wp="http://schemas.openxmlformats.org/drawingml/2006/wordprocessingDrawing" xmlns:w10="urn:schemas-microsoft-com:office:word" xmlns:w="http://schemas.openxmlformats.org/wordprocessingml/2006/main" xmlns:w14="http://schemas.microsoft.com/office/word/2010/wordml" xmlns:w15="http://schemas.microsoft.com/office/word/2012/wordml" xmlns:wpg="http://schemas.microsoft.com/office/word/2010/wordprocessingGroup" xmlns:wpi="http://schemas.microsoft.com/office/word/2010/wordprocessingInk" xmlns:wne="http://schemas.microsoft.com/office/word/2006/wordml" xmlns:wps="http://schemas.microsoft.com/office/word/2010/wordprocessingShape" mc:Ignorable="w14 w15 wp14">
+<w:ftr xmlns:wpc="http://schemas.microsoft.com/office/word/2010/wordprocessingCanvas" xmlns:mo="http://schemas.microsoft.com/office/mac/office/2008/main" xmlns:mc="http://schemas.openxmlformats.org/markup-compatibility/2006" xmlns:mv="urn:schemas-microsoft-com:mac:vml" xmlns:o="urn:schemas-microsoft-com:office:office" xmlns:r="http://schemas.openxmlformats.org/officeDocument/2006/relationships" xmlns:m="http://schemas.openxmlformats.org/officeDocument/2006/math" xmlns:v="urn:schemas-microsoft-com:vml" xmlns:wp14="http://schemas.microsoft.com/office/word/2010/wordprocessingDrawing" xmlns:wp="http://schemas.openxmlformats.org/drawingml/2006/wordprocessingDrawing" xmlns:w10="urn:schemas-microsoft-com:office:word" xmlns:w="http://schemas.openxmlformats.org/wordprocessingml/2006/main" xmlns:w14="http://schemas.microsoft.com/office/word/2010/wordml" xmlns:w15="http://schemas.microsoft.com/office/word/2012/wordml" xmlns:wpg="http://schemas.microsoft.com/office/word/2010/wordprocessingGroup" xmlns:wpi="http://schemas.microsoft.com/office/word/2010/wordprocessingInk" xmlns:wne="http://schemas.microsoft.com/office/word/2006/wordml" xmlns:wps="http://schemas.microsoft.com/office/word/2010/wordprocessingShape" mc:Ignorable="w14 w15 wp14">
   <w:p>
     <w:pPr>
       <w:pStyle w:val="Footer"/>
@@ -9134,7 +9714,7 @@
         <w:noProof/>
         <w:sz w:val="18"/>
       </w:rPr>
-      <w:t>11</w:t>
+      <w:t>2</w:t>
     </w:r>
     <w:r>
       <w:rPr>
@@ -9354,11 +9934,11 @@
         </mc:Choice>
         <mc:Fallback>
           <w:pict>
-            <v:shapetype w14:anchorId="6ED423DE" id="_x0000_t202" coordsize="21600,21600" o:spt="202" path="m,l,21600r21600,l21600,xe">
+            <v:shapetype w14:anchorId="6ED423DE" id="_x0000_t202" coordsize="21600,21600" o:spt="202" path="m0,0l0,21600,21600,21600,21600,0xe">
               <v:stroke joinstyle="miter"/>
               <v:path gradientshapeok="t" o:connecttype="rect"/>
             </v:shapetype>
-            <v:shape id="Text Box 1" o:spid="_x0000_s1026" type="#_x0000_t202" style="position:absolute;left:0;text-align:left;margin-left:.55pt;margin-top:2.85pt;width:465.3pt;height:20.35pt;z-index:251659264;visibility:visible;mso-wrap-style:square;mso-width-percent:0;mso-height-percent:0;mso-wrap-distance-left:9pt;mso-wrap-distance-top:0;mso-wrap-distance-right:9pt;mso-wrap-distance-bottom:0;mso-position-horizontal:absolute;mso-position-horizontal-relative:text;mso-position-vertical:absolute;mso-position-vertical-relative:text;mso-width-percent:0;mso-height-percent:0;mso-width-relative:page;mso-height-relative:page;v-text-anchor:top" o:gfxdata="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">
+            <v:shape id="Text Box 1" o:spid="_x0000_s1026" type="#_x0000_t202" style="position:absolute;left:0;text-align:left;margin-left:.55pt;margin-top:2.85pt;width:465.3pt;height:20.35pt;z-index:251659264;visibility:visible;mso-wrap-style:square;mso-width-percent:0;mso-height-percent:0;mso-wrap-distance-left:9pt;mso-wrap-distance-top:0;mso-wrap-distance-right:9pt;mso-wrap-distance-bottom:0;mso-position-horizontal:absolute;mso-position-horizontal-relative:text;mso-position-vertical:absolute;mso-position-vertical-relative:text;mso-width-percent:0;mso-height-percent:0;mso-width-relative:page;mso-height-relative:page;v-text-anchor:top" o:gfxdata="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">
               <v:textbox>
                 <w:txbxContent>
                   <w:p>
@@ -9424,7 +10004,7 @@
 </file>
 
 <file path=word/footnotes.xml><?xml version="1.0" encoding="utf-8"?>
-<w:footnotes xmlns:wpc="http://schemas.microsoft.com/office/word/2010/wordprocessingCanvas" xmlns:mc="http://schemas.openxmlformats.org/markup-compatibility/2006" xmlns:o="urn:schemas-microsoft-com:office:office" xmlns:r="http://schemas.openxmlformats.org/officeDocument/2006/relationships" xmlns:m="http://schemas.openxmlformats.org/officeDocument/2006/math" xmlns:v="urn:schemas-microsoft-com:vml" xmlns:wp14="http://schemas.microsoft.com/office/word/2010/wordprocessingDrawing" xmlns:wp="http://schemas.openxmlformats.org/drawingml/2006/wordprocessingDrawing" xmlns:w10="urn:schemas-microsoft-com:office:word" xmlns:w="http://schemas.openxmlformats.org/wordprocessingml/2006/main" xmlns:w14="http://schemas.microsoft.com/office/word/2010/wordml" xmlns:w15="http://schemas.microsoft.com/office/word/2012/wordml" xmlns:wpg="http://schemas.microsoft.com/office/word/2010/wordprocessingGroup" xmlns:wpi="http://schemas.microsoft.com/office/word/2010/wordprocessingInk" xmlns:wne="http://schemas.microsoft.com/office/word/2006/wordml" xmlns:wps="http://schemas.microsoft.com/office/word/2010/wordprocessingShape" mc:Ignorable="w14 w15 wp14">
+<w:footnotes xmlns:wpc="http://schemas.microsoft.com/office/word/2010/wordprocessingCanvas" xmlns:mo="http://schemas.microsoft.com/office/mac/office/2008/main" xmlns:mc="http://schemas.openxmlformats.org/markup-compatibility/2006" xmlns:mv="urn:schemas-microsoft-com:mac:vml" xmlns:o="urn:schemas-microsoft-com:office:office" xmlns:r="http://schemas.openxmlformats.org/officeDocument/2006/relationships" xmlns:m="http://schemas.openxmlformats.org/officeDocument/2006/math" xmlns:v="urn:schemas-microsoft-com:vml" xmlns:wp14="http://schemas.microsoft.com/office/word/2010/wordprocessingDrawing" xmlns:wp="http://schemas.openxmlformats.org/drawingml/2006/wordprocessingDrawing" xmlns:w10="urn:schemas-microsoft-com:office:word" xmlns:w="http://schemas.openxmlformats.org/wordprocessingml/2006/main" xmlns:w14="http://schemas.microsoft.com/office/word/2010/wordml" xmlns:w15="http://schemas.microsoft.com/office/word/2012/wordml" xmlns:wpg="http://schemas.microsoft.com/office/word/2010/wordprocessingGroup" xmlns:wpi="http://schemas.microsoft.com/office/word/2010/wordprocessingInk" xmlns:wne="http://schemas.microsoft.com/office/word/2006/wordml" xmlns:wps="http://schemas.microsoft.com/office/word/2010/wordprocessingShape" mc:Ignorable="w14 w15 wp14">
   <w:footnote w:type="separator" w:id="-1">
     <w:p>
       <w:r>
@@ -9443,7 +10023,7 @@
 </file>
 
 <file path=word/header1.xml><?xml version="1.0" encoding="utf-8"?>
-<w:hdr xmlns:wpc="http://schemas.microsoft.com/office/word/2010/wordprocessingCanvas" xmlns:mc="http://schemas.openxmlformats.org/markup-compatibility/2006" xmlns:o="urn:schemas-microsoft-com:office:office" xmlns:r="http://schemas.openxmlformats.org/officeDocument/2006/relationships" xmlns:m="http://schemas.openxmlformats.org/officeDocument/2006/math" xmlns:v="urn:schemas-microsoft-com:vml" xmlns:wp14="http://schemas.microsoft.com/office/word/2010/wordprocessingDrawing" xmlns:wp="http://schemas.openxmlformats.org/drawingml/2006/wordprocessingDrawing" xmlns:w10="urn:schemas-microsoft-com:office:word" xmlns:w="http://schemas.openxmlformats.org/wordprocessingml/2006/main" xmlns:w14="http://schemas.microsoft.com/office/word/2010/wordml" xmlns:w15="http://schemas.microsoft.com/office/word/2012/wordml" xmlns:wpg="http://schemas.microsoft.com/office/word/2010/wordprocessingGroup" xmlns:wpi="http://schemas.microsoft.com/office/word/2010/wordprocessingInk" xmlns:wne="http://schemas.microsoft.com/office/word/2006/wordml" xmlns:wps="http://schemas.microsoft.com/office/word/2010/wordprocessingShape" mc:Ignorable="w14 w15 wp14">
+<w:hdr xmlns:wpc="http://schemas.microsoft.com/office/word/2010/wordprocessingCanvas" xmlns:mo="http://schemas.microsoft.com/office/mac/office/2008/main" xmlns:mc="http://schemas.openxmlformats.org/markup-compatibility/2006" xmlns:mv="urn:schemas-microsoft-com:mac:vml" xmlns:o="urn:schemas-microsoft-com:office:office" xmlns:r="http://schemas.openxmlformats.org/officeDocument/2006/relationships" xmlns:m="http://schemas.openxmlformats.org/officeDocument/2006/math" xmlns:v="urn:schemas-microsoft-com:vml" xmlns:wp14="http://schemas.microsoft.com/office/word/2010/wordprocessingDrawing" xmlns:wp="http://schemas.openxmlformats.org/drawingml/2006/wordprocessingDrawing" xmlns:w10="urn:schemas-microsoft-com:office:word" xmlns:w="http://schemas.openxmlformats.org/wordprocessingml/2006/main" xmlns:w14="http://schemas.microsoft.com/office/word/2010/wordml" xmlns:w15="http://schemas.microsoft.com/office/word/2012/wordml" xmlns:wpg="http://schemas.microsoft.com/office/word/2010/wordprocessingGroup" xmlns:wpi="http://schemas.microsoft.com/office/word/2010/wordprocessingInk" xmlns:wne="http://schemas.microsoft.com/office/word/2006/wordml" xmlns:wps="http://schemas.microsoft.com/office/word/2010/wordprocessingShape" mc:Ignorable="w14 w15 wp14">
   <w:p>
     <w:pPr>
       <w:pStyle w:val="Header"/>
@@ -9493,7 +10073,7 @@
 </file>
 
 <file path=word/header2.xml><?xml version="1.0" encoding="utf-8"?>
-<w:hdr xmlns:wpc="http://schemas.microsoft.com/office/word/2010/wordprocessingCanvas" xmlns:mc="http://schemas.openxmlformats.org/markup-compatibility/2006" xmlns:o="urn:schemas-microsoft-com:office:office" xmlns:r="http://schemas.openxmlformats.org/officeDocument/2006/relationships" xmlns:m="http://schemas.openxmlformats.org/officeDocument/2006/math" xmlns:v="urn:schemas-microsoft-com:vml" xmlns:wp14="http://schemas.microsoft.com/office/word/2010/wordprocessingDrawing" xmlns:wp="http://schemas.openxmlformats.org/drawingml/2006/wordprocessingDrawing" xmlns:w10="urn:schemas-microsoft-com:office:word" xmlns:w="http://schemas.openxmlformats.org/wordprocessingml/2006/main" xmlns:w14="http://schemas.microsoft.com/office/word/2010/wordml" xmlns:w15="http://schemas.microsoft.com/office/word/2012/wordml" xmlns:wpg="http://schemas.microsoft.com/office/word/2010/wordprocessingGroup" xmlns:wpi="http://schemas.microsoft.com/office/word/2010/wordprocessingInk" xmlns:wne="http://schemas.microsoft.com/office/word/2006/wordml" xmlns:wps="http://schemas.microsoft.com/office/word/2010/wordprocessingShape" mc:Ignorable="w14 w15 wp14">
+<w:hdr xmlns:wpc="http://schemas.microsoft.com/office/word/2010/wordprocessingCanvas" xmlns:mo="http://schemas.microsoft.com/office/mac/office/2008/main" xmlns:mc="http://schemas.openxmlformats.org/markup-compatibility/2006" xmlns:mv="urn:schemas-microsoft-com:mac:vml" xmlns:o="urn:schemas-microsoft-com:office:office" xmlns:r="http://schemas.openxmlformats.org/officeDocument/2006/relationships" xmlns:m="http://schemas.openxmlformats.org/officeDocument/2006/math" xmlns:v="urn:schemas-microsoft-com:vml" xmlns:wp14="http://schemas.microsoft.com/office/word/2010/wordprocessingDrawing" xmlns:wp="http://schemas.openxmlformats.org/drawingml/2006/wordprocessingDrawing" xmlns:w10="urn:schemas-microsoft-com:office:word" xmlns:w="http://schemas.openxmlformats.org/wordprocessingml/2006/main" xmlns:w14="http://schemas.microsoft.com/office/word/2010/wordml" xmlns:w15="http://schemas.microsoft.com/office/word/2012/wordml" xmlns:wpg="http://schemas.microsoft.com/office/word/2010/wordprocessingGroup" xmlns:wpi="http://schemas.microsoft.com/office/word/2010/wordprocessingInk" xmlns:wne="http://schemas.microsoft.com/office/word/2006/wordml" xmlns:wps="http://schemas.microsoft.com/office/word/2010/wordprocessingShape" mc:Ignorable="w14 w15 wp14">
   <w:p>
     <w:pPr>
       <w:pStyle w:val="Header"/>
@@ -9559,8 +10139,8 @@
 </file>
 
 <file path=word/numbering.xml><?xml version="1.0" encoding="utf-8"?>
-<w:numbering xmlns:wpc="http://schemas.microsoft.com/office/word/2010/wordprocessingCanvas" xmlns:mc="http://schemas.openxmlformats.org/markup-compatibility/2006" xmlns:o="urn:schemas-microsoft-com:office:office" xmlns:r="http://schemas.openxmlformats.org/officeDocument/2006/relationships" xmlns:m="http://schemas.openxmlformats.org/officeDocument/2006/math" xmlns:v="urn:schemas-microsoft-com:vml" xmlns:wp14="http://schemas.microsoft.com/office/word/2010/wordprocessingDrawing" xmlns:wp="http://schemas.openxmlformats.org/drawingml/2006/wordprocessingDrawing" xmlns:w10="urn:schemas-microsoft-com:office:word" xmlns:w="http://schemas.openxmlformats.org/wordprocessingml/2006/main" xmlns:w14="http://schemas.microsoft.com/office/word/2010/wordml" xmlns:w15="http://schemas.microsoft.com/office/word/2012/wordml" xmlns:wpg="http://schemas.microsoft.com/office/word/2010/wordprocessingGroup" xmlns:wpi="http://schemas.microsoft.com/office/word/2010/wordprocessingInk" xmlns:wne="http://schemas.microsoft.com/office/word/2006/wordml" xmlns:wps="http://schemas.microsoft.com/office/word/2010/wordprocessingShape" mc:Ignorable="w14 w15 wp14">
-  <w:abstractNum w:abstractNumId="0" w15:restartNumberingAfterBreak="0">
+<w:numbering xmlns:wpc="http://schemas.microsoft.com/office/word/2010/wordprocessingCanvas" xmlns:mo="http://schemas.microsoft.com/office/mac/office/2008/main" xmlns:mc="http://schemas.openxmlformats.org/markup-compatibility/2006" xmlns:mv="urn:schemas-microsoft-com:mac:vml" xmlns:o="urn:schemas-microsoft-com:office:office" xmlns:r="http://schemas.openxmlformats.org/officeDocument/2006/relationships" xmlns:m="http://schemas.openxmlformats.org/officeDocument/2006/math" xmlns:v="urn:schemas-microsoft-com:vml" xmlns:wp14="http://schemas.microsoft.com/office/word/2010/wordprocessingDrawing" xmlns:wp="http://schemas.openxmlformats.org/drawingml/2006/wordprocessingDrawing" xmlns:w10="urn:schemas-microsoft-com:office:word" xmlns:w="http://schemas.openxmlformats.org/wordprocessingml/2006/main" xmlns:w14="http://schemas.microsoft.com/office/word/2010/wordml" xmlns:w15="http://schemas.microsoft.com/office/word/2012/wordml" xmlns:wpg="http://schemas.microsoft.com/office/word/2010/wordprocessingGroup" xmlns:wpi="http://schemas.microsoft.com/office/word/2010/wordprocessingInk" xmlns:wne="http://schemas.microsoft.com/office/word/2006/wordml" xmlns:wps="http://schemas.microsoft.com/office/word/2010/wordprocessingShape" mc:Ignorable="w14 w15 wp14">
+  <w:abstractNum w:abstractNumId="0">
     <w:nsid w:val="FFFFFFFB"/>
     <w:multiLevelType w:val="multilevel"/>
     <w:tmpl w:val="FFFFFFFF"/>
@@ -9628,7 +10208,7 @@
       <w:lvlJc w:val="left"/>
     </w:lvl>
   </w:abstractNum>
-  <w:abstractNum w:abstractNumId="1" w15:restartNumberingAfterBreak="0">
+  <w:abstractNum w:abstractNumId="1">
     <w:nsid w:val="FFFFFFFE"/>
     <w:multiLevelType w:val="singleLevel"/>
     <w:tmpl w:val="FFFFFFFF"/>
@@ -9638,7 +10218,7 @@
       <w:lvlJc w:val="left"/>
     </w:lvl>
   </w:abstractNum>
-  <w:abstractNum w:abstractNumId="2" w15:restartNumberingAfterBreak="0">
+  <w:abstractNum w:abstractNumId="2">
     <w:nsid w:val="002A6949"/>
     <w:multiLevelType w:val="hybridMultilevel"/>
     <w:tmpl w:val="CA303630"/>
@@ -9751,7 +10331,7 @@
       </w:rPr>
     </w:lvl>
   </w:abstractNum>
-  <w:abstractNum w:abstractNumId="3" w15:restartNumberingAfterBreak="0">
+  <w:abstractNum w:abstractNumId="3">
     <w:nsid w:val="01235183"/>
     <w:multiLevelType w:val="hybridMultilevel"/>
     <w:tmpl w:val="29760B2C"/>
@@ -9863,7 +10443,7 @@
       </w:rPr>
     </w:lvl>
   </w:abstractNum>
-  <w:abstractNum w:abstractNumId="4" w15:restartNumberingAfterBreak="0">
+  <w:abstractNum w:abstractNumId="4">
     <w:nsid w:val="04CD5ACD"/>
     <w:multiLevelType w:val="hybridMultilevel"/>
     <w:tmpl w:val="5A16847C"/>
@@ -9952,7 +10532,7 @@
       </w:pPr>
     </w:lvl>
   </w:abstractNum>
-  <w:abstractNum w:abstractNumId="5" w15:restartNumberingAfterBreak="0">
+  <w:abstractNum w:abstractNumId="5">
     <w:nsid w:val="1AC35556"/>
     <w:multiLevelType w:val="hybridMultilevel"/>
     <w:tmpl w:val="7BB69202"/>
@@ -10038,7 +10618,7 @@
       </w:pPr>
     </w:lvl>
   </w:abstractNum>
-  <w:abstractNum w:abstractNumId="6" w15:restartNumberingAfterBreak="0">
+  <w:abstractNum w:abstractNumId="6">
     <w:nsid w:val="1BA37E58"/>
     <w:multiLevelType w:val="hybridMultilevel"/>
     <w:tmpl w:val="6388CF4E"/>
@@ -10151,7 +10731,7 @@
       </w:rPr>
     </w:lvl>
   </w:abstractNum>
-  <w:abstractNum w:abstractNumId="7" w15:restartNumberingAfterBreak="0">
+  <w:abstractNum w:abstractNumId="7">
     <w:nsid w:val="24E10607"/>
     <w:multiLevelType w:val="hybridMultilevel"/>
     <w:tmpl w:val="D0F2551C"/>
@@ -10264,7 +10844,7 @@
       </w:rPr>
     </w:lvl>
   </w:abstractNum>
-  <w:abstractNum w:abstractNumId="8" w15:restartNumberingAfterBreak="0">
+  <w:abstractNum w:abstractNumId="8">
     <w:nsid w:val="26B47A98"/>
     <w:multiLevelType w:val="hybridMultilevel"/>
     <w:tmpl w:val="E9840384"/>
@@ -10377,7 +10957,7 @@
       </w:rPr>
     </w:lvl>
   </w:abstractNum>
-  <w:abstractNum w:abstractNumId="9" w15:restartNumberingAfterBreak="0">
+  <w:abstractNum w:abstractNumId="9">
     <w:nsid w:val="2A5D67E4"/>
     <w:multiLevelType w:val="hybridMultilevel"/>
     <w:tmpl w:val="DB2A7ADA"/>
@@ -10490,7 +11070,7 @@
       </w:rPr>
     </w:lvl>
   </w:abstractNum>
-  <w:abstractNum w:abstractNumId="10" w15:restartNumberingAfterBreak="0">
+  <w:abstractNum w:abstractNumId="10">
     <w:nsid w:val="311830C6"/>
     <w:multiLevelType w:val="hybridMultilevel"/>
     <w:tmpl w:val="AB42A0D4"/>
@@ -10576,7 +11156,7 @@
       </w:pPr>
     </w:lvl>
   </w:abstractNum>
-  <w:abstractNum w:abstractNumId="11" w15:restartNumberingAfterBreak="0">
+  <w:abstractNum w:abstractNumId="11">
     <w:nsid w:val="398024D5"/>
     <w:multiLevelType w:val="hybridMultilevel"/>
     <w:tmpl w:val="E932AE74"/>
@@ -10665,7 +11245,7 @@
       </w:pPr>
     </w:lvl>
   </w:abstractNum>
-  <w:abstractNum w:abstractNumId="12" w15:restartNumberingAfterBreak="0">
+  <w:abstractNum w:abstractNumId="12">
     <w:nsid w:val="3F696465"/>
     <w:multiLevelType w:val="hybridMultilevel"/>
     <w:tmpl w:val="74C074CC"/>
@@ -10751,7 +11331,7 @@
       </w:pPr>
     </w:lvl>
   </w:abstractNum>
-  <w:abstractNum w:abstractNumId="13" w15:restartNumberingAfterBreak="0">
+  <w:abstractNum w:abstractNumId="13">
     <w:nsid w:val="55491C09"/>
     <w:multiLevelType w:val="hybridMultilevel"/>
     <w:tmpl w:val="7BB69202"/>
@@ -10837,7 +11417,7 @@
       </w:pPr>
     </w:lvl>
   </w:abstractNum>
-  <w:abstractNum w:abstractNumId="14" w15:restartNumberingAfterBreak="0">
+  <w:abstractNum w:abstractNumId="14">
     <w:nsid w:val="58D93E44"/>
     <w:multiLevelType w:val="hybridMultilevel"/>
     <w:tmpl w:val="1430BABA"/>
@@ -10926,7 +11506,7 @@
       </w:pPr>
     </w:lvl>
   </w:abstractNum>
-  <w:abstractNum w:abstractNumId="15" w15:restartNumberingAfterBreak="0">
+  <w:abstractNum w:abstractNumId="15">
     <w:nsid w:val="58FE530C"/>
     <w:multiLevelType w:val="hybridMultilevel"/>
     <w:tmpl w:val="9AC27790"/>
@@ -11039,7 +11619,7 @@
       </w:rPr>
     </w:lvl>
   </w:abstractNum>
-  <w:abstractNum w:abstractNumId="16" w15:restartNumberingAfterBreak="0">
+  <w:abstractNum w:abstractNumId="16">
     <w:nsid w:val="620229DA"/>
     <w:multiLevelType w:val="hybridMultilevel"/>
     <w:tmpl w:val="7772CA72"/>
@@ -11152,7 +11732,7 @@
       </w:rPr>
     </w:lvl>
   </w:abstractNum>
-  <w:abstractNum w:abstractNumId="17" w15:restartNumberingAfterBreak="0">
+  <w:abstractNum w:abstractNumId="17">
     <w:nsid w:val="65681AD5"/>
     <w:multiLevelType w:val="multilevel"/>
     <w:tmpl w:val="178819AE"/>
@@ -11273,7 +11853,7 @@
       </w:rPr>
     </w:lvl>
   </w:abstractNum>
-  <w:abstractNum w:abstractNumId="18" w15:restartNumberingAfterBreak="0">
+  <w:abstractNum w:abstractNumId="18">
     <w:nsid w:val="714E17E3"/>
     <w:multiLevelType w:val="hybridMultilevel"/>
     <w:tmpl w:val="42B6C982"/>
@@ -11362,7 +11942,7 @@
       </w:pPr>
     </w:lvl>
   </w:abstractNum>
-  <w:abstractNum w:abstractNumId="19" w15:restartNumberingAfterBreak="0">
+  <w:abstractNum w:abstractNumId="19">
     <w:nsid w:val="74F07E84"/>
     <w:multiLevelType w:val="hybridMultilevel"/>
     <w:tmpl w:val="EA844A24"/>
@@ -11475,7 +12055,7 @@
       </w:rPr>
     </w:lvl>
   </w:abstractNum>
-  <w:abstractNum w:abstractNumId="20" w15:restartNumberingAfterBreak="0">
+  <w:abstractNum w:abstractNumId="20">
     <w:nsid w:val="7D0F087B"/>
     <w:multiLevelType w:val="multilevel"/>
     <w:tmpl w:val="92B48A1C"/>
@@ -11594,7 +12174,7 @@
       </w:rPr>
     </w:lvl>
   </w:abstractNum>
-  <w:abstractNum w:abstractNumId="21" w15:restartNumberingAfterBreak="0">
+  <w:abstractNum w:abstractNumId="21">
     <w:nsid w:val="7F35753A"/>
     <w:multiLevelType w:val="hybridMultilevel"/>
     <w:tmpl w:val="0A84EB38"/>
@@ -11848,7 +12428,7 @@
       </w:pPr>
     </w:pPrDefault>
   </w:docDefaults>
-  <w:latentStyles w:defLockedState="0" w:defUIPriority="99" w:defSemiHidden="0" w:defUnhideWhenUsed="0" w:defQFormat="0" w:count="371">
+  <w:latentStyles w:defLockedState="0" w:defUIPriority="99" w:defSemiHidden="0" w:defUnhideWhenUsed="0" w:defQFormat="0" w:count="380">
     <w:lsdException w:name="Normal" w:uiPriority="0" w:qFormat="1"/>
     <w:lsdException w:name="heading 1" w:uiPriority="0" w:qFormat="1"/>
     <w:lsdException w:name="heading 2" w:semiHidden="1" w:uiPriority="0" w:unhideWhenUsed="1" w:qFormat="1"/>
@@ -12780,6 +13360,7 @@
       <w:szCs w:val="20"/>
     </w:rPr>
     <w:tblPr>
+      <w:tblInd w:w="0" w:type="dxa"/>
       <w:tblBorders>
         <w:top w:val="single" w:sz="4" w:space="0" w:color="auto"/>
         <w:left w:val="single" w:sz="4" w:space="0" w:color="auto"/>
@@ -12788,6 +13369,12 @@
         <w:insideH w:val="single" w:sz="4" w:space="0" w:color="auto"/>
         <w:insideV w:val="single" w:sz="4" w:space="0" w:color="auto"/>
       </w:tblBorders>
+      <w:tblCellMar>
+        <w:top w:w="0" w:type="dxa"/>
+        <w:left w:w="108" w:type="dxa"/>
+        <w:bottom w:w="0" w:type="dxa"/>
+        <w:right w:w="108" w:type="dxa"/>
+      </w:tblCellMar>
     </w:tblPr>
   </w:style>
   <w:style w:type="paragraph" w:styleId="TOC2">
@@ -12921,7 +13508,7 @@
 </file>
 
 <file path=word/glossary/document.xml><?xml version="1.0" encoding="utf-8"?>
-<w:glossaryDocument xmlns:wpc="http://schemas.microsoft.com/office/word/2010/wordprocessingCanvas" xmlns:mc="http://schemas.openxmlformats.org/markup-compatibility/2006" xmlns:o="urn:schemas-microsoft-com:office:office" xmlns:r="http://schemas.openxmlformats.org/officeDocument/2006/relationships" xmlns:m="http://schemas.openxmlformats.org/officeDocument/2006/math" xmlns:v="urn:schemas-microsoft-com:vml" xmlns:wp14="http://schemas.microsoft.com/office/word/2010/wordprocessingDrawing" xmlns:wp="http://schemas.openxmlformats.org/drawingml/2006/wordprocessingDrawing" xmlns:w10="urn:schemas-microsoft-com:office:word" xmlns:w="http://schemas.openxmlformats.org/wordprocessingml/2006/main" xmlns:w14="http://schemas.microsoft.com/office/word/2010/wordml" xmlns:w15="http://schemas.microsoft.com/office/word/2012/wordml" xmlns:wpg="http://schemas.microsoft.com/office/word/2010/wordprocessingGroup" xmlns:wpi="http://schemas.microsoft.com/office/word/2010/wordprocessingInk" xmlns:wne="http://schemas.microsoft.com/office/word/2006/wordml" xmlns:wps="http://schemas.microsoft.com/office/word/2010/wordprocessingShape" mc:Ignorable="w14 w15 wp14">
+<w:glossaryDocument xmlns:wpc="http://schemas.microsoft.com/office/word/2010/wordprocessingCanvas" xmlns:mo="http://schemas.microsoft.com/office/mac/office/2008/main" xmlns:mc="http://schemas.openxmlformats.org/markup-compatibility/2006" xmlns:mv="urn:schemas-microsoft-com:mac:vml" xmlns:o="urn:schemas-microsoft-com:office:office" xmlns:r="http://schemas.openxmlformats.org/officeDocument/2006/relationships" xmlns:m="http://schemas.openxmlformats.org/officeDocument/2006/math" xmlns:v="urn:schemas-microsoft-com:vml" xmlns:wp14="http://schemas.microsoft.com/office/word/2010/wordprocessingDrawing" xmlns:wp="http://schemas.openxmlformats.org/drawingml/2006/wordprocessingDrawing" xmlns:w10="urn:schemas-microsoft-com:office:word" xmlns:w="http://schemas.openxmlformats.org/wordprocessingml/2006/main" xmlns:w14="http://schemas.microsoft.com/office/word/2010/wordml" xmlns:w15="http://schemas.microsoft.com/office/word/2012/wordml" xmlns:wpg="http://schemas.microsoft.com/office/word/2010/wordprocessingGroup" xmlns:wpi="http://schemas.microsoft.com/office/word/2010/wordprocessingInk" xmlns:wne="http://schemas.microsoft.com/office/word/2006/wordml" xmlns:wps="http://schemas.microsoft.com/office/word/2010/wordprocessingShape" mc:Ignorable="w14 w15 wp14">
   <w:docParts>
     <w:docPart>
       <w:docPartPr>
@@ -13164,22 +13751,22 @@
   <w:font w:name="Symbol">
     <w:panose1 w:val="05050102010706020507"/>
     <w:charset w:val="02"/>
-    <w:family w:val="roman"/>
+    <w:family w:val="auto"/>
     <w:pitch w:val="variable"/>
     <w:sig w:usb0="00000000" w:usb1="10000000" w:usb2="00000000" w:usb3="00000000" w:csb0="80000000" w:csb1="00000000"/>
   </w:font>
   <w:font w:name="Times New Roman">
     <w:panose1 w:val="02020603050405020304"/>
     <w:charset w:val="00"/>
-    <w:family w:val="roman"/>
+    <w:family w:val="auto"/>
     <w:pitch w:val="variable"/>
-    <w:sig w:usb0="E0002AFF" w:usb1="C0007841" w:usb2="00000009" w:usb3="00000000" w:csb0="000001FF" w:csb1="00000000"/>
+    <w:sig w:usb0="E0002AEF" w:usb1="C0007841" w:usb2="00000009" w:usb3="00000000" w:csb0="000001FF" w:csb1="00000000"/>
   </w:font>
   <w:font w:name="Courier New">
     <w:panose1 w:val="02070309020205020404"/>
     <w:charset w:val="00"/>
-    <w:family w:val="modern"/>
-    <w:pitch w:val="fixed"/>
+    <w:family w:val="auto"/>
+    <w:pitch w:val="variable"/>
     <w:sig w:usb0="E0002AFF" w:usb1="C0007843" w:usb2="00000009" w:usb3="00000000" w:csb0="000001FF" w:csb1="00000000"/>
   </w:font>
   <w:font w:name="Wingdings">
@@ -13192,11 +13779,12 @@
   <w:font w:name="Arial">
     <w:panose1 w:val="020B0604020202020204"/>
     <w:charset w:val="00"/>
-    <w:family w:val="swiss"/>
+    <w:family w:val="auto"/>
     <w:pitch w:val="variable"/>
     <w:sig w:usb0="E0002AFF" w:usb1="C0007843" w:usb2="00000009" w:usb3="00000000" w:csb0="000001FF" w:csb1="00000000"/>
   </w:font>
   <w:font w:name="Monotype Sorts">
+    <w:panose1 w:val="01010601010101010101"/>
     <w:charset w:val="02"/>
     <w:family w:val="auto"/>
     <w:pitch w:val="variable"/>
@@ -13205,29 +13793,30 @@
   <w:font w:name="Calibri">
     <w:panose1 w:val="020F0502020204030204"/>
     <w:charset w:val="00"/>
-    <w:family w:val="swiss"/>
+    <w:family w:val="auto"/>
     <w:pitch w:val="variable"/>
     <w:sig w:usb0="E00002FF" w:usb1="4000ACFF" w:usb2="00000001" w:usb3="00000000" w:csb0="0000019F" w:csb1="00000000"/>
   </w:font>
   <w:font w:name="Calibri Light">
     <w:panose1 w:val="020F0302020204030204"/>
     <w:charset w:val="00"/>
-    <w:family w:val="swiss"/>
+    <w:family w:val="auto"/>
     <w:pitch w:val="variable"/>
     <w:sig w:usb0="A00002EF" w:usb1="4000207B" w:usb2="00000000" w:usb3="00000000" w:csb0="0000019F" w:csb1="00000000"/>
   </w:font>
   <w:font w:name="Segoe UI">
-    <w:panose1 w:val="020B0502040204020203"/>
+    <w:altName w:val="Calibri"/>
     <w:charset w:val="00"/>
     <w:family w:val="swiss"/>
     <w:pitch w:val="variable"/>
     <w:sig w:usb0="E10022FF" w:usb1="C000E47F" w:usb2="00000029" w:usb3="00000000" w:csb0="000001DF" w:csb1="00000000"/>
   </w:font>
   <w:font w:name="Menlo">
-    <w:altName w:val="Times New Roman"/>
+    <w:panose1 w:val="020B0609030804020204"/>
     <w:charset w:val="00"/>
     <w:family w:val="auto"/>
-    <w:pitch w:val="default"/>
+    <w:pitch w:val="variable"/>
+    <w:sig w:usb0="E60022FF" w:usb1="D200F9FB" w:usb2="02000028" w:usb3="00000000" w:csb0="000001DF" w:csb1="00000000"/>
   </w:font>
   <w:font w:name="Source Code Pro">
     <w:altName w:val="Times New Roman"/>
@@ -13256,6 +13845,7 @@
   <w:rsids>
     <w:rsidRoot w:val="00AD2A45"/>
     <w:rsid w:val="00040948"/>
+    <w:rsid w:val="001447C9"/>
     <w:rsid w:val="001A5517"/>
     <w:rsid w:val="001B3463"/>
     <w:rsid w:val="00241E53"/>
@@ -13287,6 +13877,7 @@
     <w:rsid w:val="009F6C9B"/>
     <w:rsid w:val="00A01539"/>
     <w:rsid w:val="00A356EE"/>
+    <w:rsid w:val="00A669CA"/>
     <w:rsid w:val="00A77E51"/>
     <w:rsid w:val="00AB0FBB"/>
     <w:rsid w:val="00AD2A45"/>
@@ -13338,7 +13929,7 @@
       </w:pPr>
     </w:pPrDefault>
   </w:docDefaults>
-  <w:latentStyles w:defLockedState="0" w:defUIPriority="99" w:defSemiHidden="0" w:defUnhideWhenUsed="0" w:defQFormat="0" w:count="371">
+  <w:latentStyles w:defLockedState="0" w:defUIPriority="99" w:defSemiHidden="0" w:defUnhideWhenUsed="0" w:defQFormat="0" w:count="380">
     <w:lsdException w:name="Normal" w:uiPriority="0" w:qFormat="1"/>
     <w:lsdException w:name="heading 1" w:uiPriority="9" w:qFormat="1"/>
     <w:lsdException w:name="heading 2" w:semiHidden="1" w:uiPriority="9" w:unhideWhenUsed="1" w:qFormat="1"/>
@@ -13795,6 +14386,7 @@
 <w:webSettings xmlns:mc="http://schemas.openxmlformats.org/markup-compatibility/2006" xmlns:r="http://schemas.openxmlformats.org/officeDocument/2006/relationships" xmlns:w="http://schemas.openxmlformats.org/wordprocessingml/2006/main" xmlns:w14="http://schemas.microsoft.com/office/word/2010/wordml" xmlns:w15="http://schemas.microsoft.com/office/word/2012/wordml" mc:Ignorable="w14 w15">
   <w:optimizeForBrowser/>
   <w:allowPNG/>
+  <w:doNotSaveAsSingleFile/>
 </w:webSettings>
 </file>
 
@@ -14226,7 +14818,7 @@
 </file>
 
 <file path=customXml/itemProps4.xml><?xml version="1.0" encoding="utf-8"?>
-<ds:datastoreItem xmlns:ds="http://schemas.openxmlformats.org/officeDocument/2006/customXml" ds:itemID="{1153CBE8-F994-468E-AFCA-F5A6F3077E35}">
+<ds:datastoreItem xmlns:ds="http://schemas.openxmlformats.org/officeDocument/2006/customXml" ds:itemID="{28FF6134-F93B-6F4E-AB04-894C7A783131}">
   <ds:schemaRefs>
     <ds:schemaRef ds:uri="http://schemas.openxmlformats.org/officeDocument/2006/bibliography"/>
   </ds:schemaRefs>

</xml_diff>